<commit_message>
log and register process complete
</commit_message>
<xml_diff>
--- a/Documents/assignment1.docx
+++ b/Documents/assignment1.docx
@@ -98,16 +98,6 @@
         </w:rPr>
         <w:t>Jordan McDonald</w:t>
       </w:r>
-    </w:p>
-    <w:p>
-      <w:pPr>
-        <w:spacing w:after="60"/>
-        <w:rPr>
-          <w:rFonts w:ascii="Garamond" w:hAnsi="Garamond"/>
-          <w:sz w:val="28"/>
-          <w:szCs w:val="28"/>
-        </w:rPr>
-      </w:pPr>
     </w:p>
     <w:p>
       <w:pPr>
@@ -143,16 +133,35 @@
     <w:p>
       <w:pPr>
         <w:spacing w:after="60"/>
-        <w:jc w:val="center"/>
-        <w:rPr>
-          <w:rFonts w:ascii="Garamond" w:hAnsi="Garamond"/>
-        </w:rPr>
-      </w:pPr>
-      <w:r>
-        <w:rPr>
-          <w:rFonts w:ascii="Garamond" w:hAnsi="Garamond"/>
-        </w:rPr>
-        <w:t>…</w:t>
+        <w:rPr>
+          <w:rFonts w:ascii="Garamond" w:hAnsi="Garamond"/>
+        </w:rPr>
+      </w:pPr>
+      <w:r>
+        <w:rPr>
+          <w:rFonts w:ascii="Garamond" w:hAnsi="Garamond"/>
+        </w:rPr>
+        <w:t xml:space="preserve">VCS (version control systems) </w:t>
+      </w:r>
+      <w:bookmarkStart w:id="0" w:name="_GoBack"/>
+      <w:bookmarkEnd w:id="0"/>
+      <w:r>
+        <w:rPr>
+          <w:rFonts w:ascii="Garamond" w:hAnsi="Garamond"/>
+        </w:rPr>
+        <w:t>are a crucial component of software development, sharing code, raising issues and easy accessibility to code allows remote teams to develop in tandem. Measuring the quality of the code in a repository is an abstract process, as interpretations of what consists as quality code varies from language to language and context. This systematic literature review aims to collate the knowledge regarding this topic and present gaps in the research and summarize the success of other authors along with th</w:t>
+      </w:r>
+      <w:r>
+        <w:rPr>
+          <w:rFonts w:ascii="Garamond" w:hAnsi="Garamond"/>
+        </w:rPr>
+        <w:t>e metrics used to achieve this</w:t>
+      </w:r>
+      <w:r>
+        <w:rPr>
+          <w:rFonts w:ascii="Garamond" w:hAnsi="Garamond"/>
+        </w:rPr>
+        <w:t xml:space="preserve">. Results suggest that determining code quality is not a predicable process which most of the studies providing only inconclusive outcomes. It was also determined that metrics utilized can be categorized into two sets, high level or low level with the latter focusing on the code level rather than repository statistics. This review hopes to bridge the gaps in each independent paper and suggest ideas from which the research can be improved. </w:t>
       </w:r>
     </w:p>
     <w:p>
@@ -210,15 +219,6 @@
     </w:p>
     <w:p>
       <w:pPr>
-        <w:pStyle w:val="ListParagraph"/>
-        <w:spacing w:after="60"/>
-        <w:rPr>
-          <w:rFonts w:ascii="Garamond" w:hAnsi="Garamond"/>
-        </w:rPr>
-      </w:pPr>
-    </w:p>
-    <w:p>
-      <w:pPr>
         <w:spacing w:after="60"/>
         <w:rPr>
           <w:rFonts w:ascii="Garamond" w:hAnsi="Garamond"/>
@@ -568,7 +568,14 @@
         <w:rPr>
           <w:rFonts w:ascii="Garamond" w:hAnsi="Garamond"/>
         </w:rPr>
-        <w:t>Research papers on this topic are present with stark degrees of variation, there are multiple papers that tackle the challenge of classifying code in terms of quality which still has merit as a resource for this paper. However there are a reduced number that focus on repositories, which can be classed in two categories – open source or academic, research papers in the context of industry in my search could not be acquired. The goal of my review to fill a gap in the market and draw the results from these sources and present a coherent analysis of the findings in the topic o</w:t>
+        <w:t xml:space="preserve">Research papers on this topic are present with stark degrees of variation, there are multiple papers that tackle the challenge of classifying code in terms of quality which still has merit as a resource for this paper. However there are a reduced number that focus on repositories, which can be classed in two categories – open source or </w:t>
+      </w:r>
+      <w:r>
+        <w:rPr>
+          <w:rFonts w:ascii="Garamond" w:hAnsi="Garamond"/>
+        </w:rPr>
+        <w:lastRenderedPageBreak/>
+        <w:t>academic, research papers in the context of industry in my search could not be acquired. The goal of my review to fill a gap in the market and draw the results from these sources and present a coherent analysis of the findings in the topic o</w:t>
       </w:r>
       <w:r>
         <w:rPr>
@@ -763,47 +770,6 @@
     </w:p>
     <w:p>
       <w:pPr>
-        <w:spacing w:after="60"/>
-        <w:rPr>
-          <w:rFonts w:ascii="Garamond" w:hAnsi="Garamond"/>
-        </w:rPr>
-      </w:pPr>
-      <w:r>
-        <w:rPr>
-          <w:rFonts w:ascii="Garamond" w:hAnsi="Garamond"/>
-        </w:rPr>
-        <w:tab/>
-      </w:r>
-      <w:r>
-        <w:rPr>
-          <w:rFonts w:ascii="Garamond" w:hAnsi="Garamond"/>
-        </w:rPr>
-        <w:tab/>
-        <w:t>To answer this question, peer review papers will have to be analyzed and metrics extract</w:t>
-      </w:r>
-      <w:r>
-        <w:rPr>
-          <w:rFonts w:ascii="Garamond" w:hAnsi="Garamond"/>
-        </w:rPr>
-        <w:t xml:space="preserve">ed to determine if </w:t>
-      </w:r>
-    </w:p>
-    <w:p>
-      <w:pPr>
-        <w:spacing w:after="60"/>
-        <w:rPr>
-          <w:rFonts w:ascii="Garamond" w:hAnsi="Garamond"/>
-        </w:rPr>
-      </w:pPr>
-      <w:r>
-        <w:rPr>
-          <w:rFonts w:ascii="Garamond" w:hAnsi="Garamond"/>
-        </w:rPr>
-        <w:t xml:space="preserve">                          Patterns exist.</w:t>
-      </w:r>
-    </w:p>
-    <w:p>
-      <w:pPr>
         <w:pStyle w:val="ListParagraph"/>
         <w:spacing w:after="60"/>
         <w:ind w:left="1080"/>
@@ -811,82 +777,35 @@
           <w:rFonts w:ascii="Garamond" w:hAnsi="Garamond"/>
         </w:rPr>
       </w:pPr>
-    </w:p>
-    <w:p>
-      <w:pPr>
-        <w:pStyle w:val="ListParagraph"/>
-        <w:spacing w:after="60"/>
-        <w:ind w:left="1080"/>
-        <w:rPr>
-          <w:rFonts w:ascii="Garamond" w:hAnsi="Garamond"/>
-        </w:rPr>
-      </w:pPr>
-      <w:r>
-        <w:rPr>
-          <w:rFonts w:ascii="Garamond" w:hAnsi="Garamond"/>
-        </w:rPr>
-        <w:t xml:space="preserve">RQ.2 </w:t>
-      </w:r>
-      <w:r>
-        <w:rPr>
-          <w:rFonts w:ascii="Garamond" w:hAnsi="Garamond"/>
-        </w:rPr>
-        <w:t>–</w:t>
-      </w:r>
-      <w:r>
-        <w:rPr>
-          <w:rFonts w:ascii="Garamond" w:hAnsi="Garamond"/>
-        </w:rPr>
-        <w:t xml:space="preserve"> </w:t>
-      </w:r>
-      <w:r>
-        <w:rPr>
-          <w:rFonts w:ascii="Garamond" w:hAnsi="Garamond"/>
-        </w:rPr>
-        <w:t>What repository sources are most suitable for analyzing code quality?</w:t>
-      </w:r>
-    </w:p>
-    <w:p>
-      <w:pPr>
-        <w:pStyle w:val="ListParagraph"/>
-        <w:spacing w:after="60"/>
-        <w:ind w:left="1080"/>
-        <w:rPr>
-          <w:rFonts w:ascii="Garamond" w:hAnsi="Garamond"/>
-        </w:rPr>
-      </w:pPr>
-      <w:r>
-        <w:rPr>
-          <w:rFonts w:ascii="Garamond" w:hAnsi="Garamond"/>
-        </w:rPr>
-        <w:tab/>
-        <w:t>To answer this question the volume, quality and depth of data from each source will have to be assessed.</w:t>
-      </w:r>
-    </w:p>
-    <w:p>
-      <w:pPr>
-        <w:pStyle w:val="ListParagraph"/>
-        <w:spacing w:after="60"/>
-        <w:ind w:left="1080"/>
-        <w:rPr>
-          <w:rFonts w:ascii="Garamond" w:hAnsi="Garamond"/>
-        </w:rPr>
-      </w:pPr>
-    </w:p>
-    <w:p>
-      <w:pPr>
-        <w:pStyle w:val="ListParagraph"/>
-        <w:spacing w:after="60"/>
-        <w:ind w:left="1080"/>
-        <w:rPr>
-          <w:rFonts w:ascii="Garamond" w:hAnsi="Garamond"/>
-        </w:rPr>
-      </w:pPr>
-      <w:r>
-        <w:rPr>
-          <w:rFonts w:ascii="Garamond" w:hAnsi="Garamond"/>
-        </w:rPr>
-        <w:t>RQ.3 – To what extent are peer reviewed studies successful in using repository data to estimate code quality?</w:t>
+      <w:r>
+        <w:rPr>
+          <w:rFonts w:ascii="Garamond" w:hAnsi="Garamond"/>
+        </w:rPr>
+        <w:t>R</w:t>
+      </w:r>
+      <w:r>
+        <w:rPr>
+          <w:rFonts w:ascii="Garamond" w:hAnsi="Garamond"/>
+        </w:rPr>
+        <w:t>Q.2</w:t>
+      </w:r>
+      <w:r>
+        <w:rPr>
+          <w:rFonts w:ascii="Garamond" w:hAnsi="Garamond"/>
+        </w:rPr>
+        <w:t xml:space="preserve"> – To what extent are peer reviewed studies successful in using repository data to </w:t>
+      </w:r>
+      <w:r>
+        <w:rPr>
+          <w:rFonts w:ascii="Garamond" w:hAnsi="Garamond"/>
+        </w:rPr>
+        <w:t>assess</w:t>
+      </w:r>
+      <w:r>
+        <w:rPr>
+          <w:rFonts w:ascii="Garamond" w:hAnsi="Garamond"/>
+        </w:rPr>
+        <w:t xml:space="preserve"> code quality?</w:t>
       </w:r>
     </w:p>
     <w:p>
@@ -984,7 +903,7 @@
           <w:rFonts w:ascii="Garamond" w:hAnsi="Garamond"/>
         </w:rPr>
       </w:pPr>
-      <w:hyperlink r:id="rId6" w:history="1">
+      <w:hyperlink r:id="rId7" w:history="1">
         <w:r>
           <w:rPr>
             <w:rStyle w:val="Hyperlink"/>
@@ -1009,7 +928,7 @@
           <w:u w:val="none"/>
         </w:rPr>
       </w:pPr>
-      <w:hyperlink r:id="rId7" w:history="1">
+      <w:hyperlink r:id="rId8" w:history="1">
         <w:r>
           <w:rPr>
             <w:rStyle w:val="Hyperlink"/>
@@ -1031,7 +950,7 @@
           <w:rFonts w:ascii="Garamond" w:hAnsi="Garamond"/>
         </w:rPr>
       </w:pPr>
-      <w:hyperlink r:id="rId8" w:history="1">
+      <w:hyperlink r:id="rId9" w:history="1">
         <w:r>
           <w:rPr>
             <w:rStyle w:val="Hyperlink"/>
@@ -1056,7 +975,7 @@
           <w:u w:val="none"/>
         </w:rPr>
       </w:pPr>
-      <w:hyperlink r:id="rId9" w:history="1">
+      <w:hyperlink r:id="rId10" w:history="1">
         <w:r>
           <w:rPr>
             <w:rStyle w:val="Hyperlink"/>
@@ -1078,7 +997,7 @@
           <w:rFonts w:ascii="Garamond" w:hAnsi="Garamond"/>
         </w:rPr>
       </w:pPr>
-      <w:hyperlink r:id="rId10" w:history="1">
+      <w:hyperlink r:id="rId11" w:history="1">
         <w:r>
           <w:rPr>
             <w:rStyle w:val="Hyperlink"/>
@@ -1205,31 +1124,6 @@
     </w:p>
     <w:p>
       <w:pPr>
-        <w:pStyle w:val="ListParagraph"/>
-        <w:spacing w:after="60"/>
-        <w:ind w:left="1080"/>
-        <w:rPr>
-          <w:rFonts w:ascii="Garamond" w:hAnsi="Garamond"/>
-        </w:rPr>
-      </w:pPr>
-    </w:p>
-    <w:p>
-      <w:pPr>
-        <w:spacing w:after="60"/>
-        <w:ind w:left="360" w:firstLine="720"/>
-        <w:rPr>
-          <w:rFonts w:ascii="Garamond" w:hAnsi="Garamond"/>
-        </w:rPr>
-      </w:pPr>
-      <w:r>
-        <w:rPr>
-          <w:rFonts w:ascii="Garamond" w:hAnsi="Garamond"/>
-        </w:rPr>
-        <w:t>ADD MORE AS NEEDED</w:t>
-      </w:r>
-    </w:p>
-    <w:p>
-      <w:pPr>
         <w:spacing w:after="60"/>
         <w:rPr>
           <w:rFonts w:ascii="Garamond" w:hAnsi="Garamond"/>
@@ -1454,14 +1348,7 @@
         <w:rPr>
           <w:rFonts w:ascii="Garamond" w:hAnsi="Garamond"/>
         </w:rPr>
-        <w:t xml:space="preserve">This final step will be </w:t>
-      </w:r>
-      <w:r>
-        <w:rPr>
-          <w:rFonts w:ascii="Garamond" w:hAnsi="Garamond"/>
-        </w:rPr>
-        <w:lastRenderedPageBreak/>
-        <w:t>supplemented by checks such as excluding opinion based papers in order to focus on a quantitative analysis where possible, this phase will be performed on an ad-hoc basis with preference to papers that will contribute to sati</w:t>
+        <w:t>This final step will be supplemented by checks such as excluding opinion based papers in order to focus on a quantitative analysis where possible, this phase will be performed on an ad-hoc basis with preference to papers that will contribute to sati</w:t>
       </w:r>
       <w:r>
         <w:rPr>
@@ -3654,51 +3541,51 @@
         <w:rPr>
           <w:rFonts w:ascii="Garamond" w:hAnsi="Garamond"/>
         </w:rPr>
+        <w:t xml:space="preserve">Low Level = [number of statements per method, number of methods, </w:t>
+      </w:r>
+      <w:r>
+        <w:rPr>
+          <w:rFonts w:ascii="Garamond" w:hAnsi="Garamond"/>
+        </w:rPr>
+        <w:t>cyclomatic complexity</w:t>
+      </w:r>
+      <w:r>
+        <w:rPr>
+          <w:rFonts w:ascii="Garamond" w:hAnsi="Garamond"/>
+        </w:rPr>
+        <w:t>, branch counts, readability, path frequency, lack of method cohesion, code clones, number of unconditional jumps</w:t>
+      </w:r>
+      <w:r>
+        <w:rPr>
+          <w:rFonts w:ascii="Garamond" w:hAnsi="Garamond"/>
+        </w:rPr>
+        <w:t>]</w:t>
+      </w:r>
+    </w:p>
+    <w:p>
+      <w:pPr>
+        <w:pStyle w:val="ListParagraph"/>
+        <w:spacing w:after="60"/>
+        <w:ind w:left="1080"/>
+        <w:rPr>
+          <w:rFonts w:ascii="Garamond" w:hAnsi="Garamond"/>
+        </w:rPr>
+      </w:pPr>
+    </w:p>
+    <w:p>
+      <w:pPr>
+        <w:pStyle w:val="ListParagraph"/>
+        <w:spacing w:after="60"/>
+        <w:ind w:left="1080"/>
+        <w:rPr>
+          <w:rFonts w:ascii="Garamond" w:hAnsi="Garamond"/>
+        </w:rPr>
+      </w:pPr>
+      <w:r>
+        <w:rPr>
+          <w:rFonts w:ascii="Garamond" w:hAnsi="Garamond"/>
+        </w:rPr>
         <w:lastRenderedPageBreak/>
-        <w:t xml:space="preserve">Low Level = [number of statements per method, number of methods, </w:t>
-      </w:r>
-      <w:r>
-        <w:rPr>
-          <w:rFonts w:ascii="Garamond" w:hAnsi="Garamond"/>
-        </w:rPr>
-        <w:t>cyclomatic complexity</w:t>
-      </w:r>
-      <w:r>
-        <w:rPr>
-          <w:rFonts w:ascii="Garamond" w:hAnsi="Garamond"/>
-        </w:rPr>
-        <w:t>, branch counts, readability, path frequency, lack of method cohesion, code clones, number of unconditional jumps</w:t>
-      </w:r>
-      <w:r>
-        <w:rPr>
-          <w:rFonts w:ascii="Garamond" w:hAnsi="Garamond"/>
-        </w:rPr>
-        <w:t>]</w:t>
-      </w:r>
-    </w:p>
-    <w:p>
-      <w:pPr>
-        <w:pStyle w:val="ListParagraph"/>
-        <w:spacing w:after="60"/>
-        <w:ind w:left="1080"/>
-        <w:rPr>
-          <w:rFonts w:ascii="Garamond" w:hAnsi="Garamond"/>
-        </w:rPr>
-      </w:pPr>
-    </w:p>
-    <w:p>
-      <w:pPr>
-        <w:pStyle w:val="ListParagraph"/>
-        <w:spacing w:after="60"/>
-        <w:ind w:left="1080"/>
-        <w:rPr>
-          <w:rFonts w:ascii="Garamond" w:hAnsi="Garamond"/>
-        </w:rPr>
-      </w:pPr>
-      <w:r>
-        <w:rPr>
-          <w:rFonts w:ascii="Garamond" w:hAnsi="Garamond"/>
-        </w:rPr>
         <w:t>Low level metrics are those which revolve around analyzing the code level of the repository, from this data such as the amount of functions, while loops and branches in the source code are evaluated. In contrast high level metrics</w:t>
       </w:r>
       <w:r>
@@ -3753,7 +3640,7 @@
             <wp:cNvGraphicFramePr/>
             <a:graphic xmlns:a="http://schemas.openxmlformats.org/drawingml/2006/main">
               <a:graphicData uri="http://schemas.openxmlformats.org/drawingml/2006/chart">
-                <c:chart xmlns:c="http://schemas.openxmlformats.org/drawingml/2006/chart" xmlns:r="http://schemas.openxmlformats.org/officeDocument/2006/relationships" r:id="rId11"/>
+                <c:chart xmlns:c="http://schemas.openxmlformats.org/drawingml/2006/chart" xmlns:r="http://schemas.openxmlformats.org/officeDocument/2006/relationships" r:id="rId12"/>
               </a:graphicData>
             </a:graphic>
           </wp:inline>
@@ -3841,13 +3728,7 @@
                               <w:rPr>
                                 <w:rFonts w:ascii="Garamond" w:hAnsi="Garamond"/>
                               </w:rPr>
-                              <w:t xml:space="preserve">Figure </w:t>
-                            </w:r>
-                            <w:r>
-                              <w:rPr>
-                                <w:rFonts w:ascii="Garamond" w:hAnsi="Garamond"/>
-                              </w:rPr>
-                              <w:t>3 – shows the rate of metric usage in each paper</w:t>
+                              <w:t>Figure 3 – shows the rate of metric usage in each paper</w:t>
                             </w:r>
                           </w:p>
                         </w:txbxContent>
@@ -3882,13 +3763,7 @@
                         <w:rPr>
                           <w:rFonts w:ascii="Garamond" w:hAnsi="Garamond"/>
                         </w:rPr>
-                        <w:t xml:space="preserve">Figure </w:t>
-                      </w:r>
-                      <w:r>
-                        <w:rPr>
-                          <w:rFonts w:ascii="Garamond" w:hAnsi="Garamond"/>
-                        </w:rPr>
-                        <w:t>3 – shows the rate of metric usage in each paper</w:t>
+                        <w:t>Figure 3 – shows the rate of metric usage in each paper</w:t>
                       </w:r>
                     </w:p>
                   </w:txbxContent>
@@ -3989,25 +3864,40 @@
         <w:rPr>
           <w:rFonts w:ascii="Garamond" w:hAnsi="Garamond"/>
         </w:rPr>
-        <w:t>To answer research question one, I have composed a list of every mentioned metric that is used by the eight papers</w:t>
-      </w:r>
-      <w:r>
-        <w:rPr>
-          <w:rFonts w:ascii="Garamond" w:hAnsi="Garamond"/>
-        </w:rPr>
-        <w:t xml:space="preserve"> in order to judge code quality. Each metric has been stated as well as the frequency it has been mentioned in each distinct paper, this will give a broad overview of popular measurements that have been utilized in t</w:t>
-      </w:r>
-      <w:r>
-        <w:rPr>
-          <w:rFonts w:ascii="Garamond" w:hAnsi="Garamond"/>
-        </w:rPr>
-        <w:t xml:space="preserve">he studies, refer to figure </w:t>
-      </w:r>
-      <w:r>
-        <w:rPr>
-          <w:rFonts w:ascii="Garamond" w:hAnsi="Garamond"/>
-        </w:rPr>
-        <w:t>3.</w:t>
+        <w:t>To answer research question one, I have composed a list of every mentioned metric that is used by the eight papers in order to judge code quality. Each metric has been stated as well as the frequency it has been mentioned in each distinct paper, this will give a broad overview of popular measurements that have been utilized in t</w:t>
+      </w:r>
+      <w:r>
+        <w:rPr>
+          <w:rFonts w:ascii="Garamond" w:hAnsi="Garamond"/>
+        </w:rPr>
+        <w:t xml:space="preserve">he studies, refer to </w:t>
+      </w:r>
+      <w:r>
+        <w:rPr>
+          <w:rFonts w:ascii="Garamond" w:hAnsi="Garamond"/>
+          <w:u w:val="single"/>
+        </w:rPr>
+        <w:t xml:space="preserve">figure </w:t>
+      </w:r>
+      <w:r>
+        <w:rPr>
+          <w:rFonts w:ascii="Garamond" w:hAnsi="Garamond"/>
+          <w:u w:val="single"/>
+        </w:rPr>
+        <w:t>4</w:t>
+      </w:r>
+      <w:r>
+        <w:rPr>
+          <w:rFonts w:ascii="Garamond" w:hAnsi="Garamond"/>
+          <w:u w:val="single"/>
+        </w:rPr>
+        <w:t xml:space="preserve"> in the appendix</w:t>
+      </w:r>
+      <w:r>
+        <w:rPr>
+          <w:rFonts w:ascii="Garamond" w:hAnsi="Garamond"/>
+        </w:rPr>
+        <w:t>.</w:t>
       </w:r>
       <w:r>
         <w:rPr>
@@ -4022,7 +3912,1999 @@
           <w:tab w:val="left" w:pos="996"/>
         </w:tabs>
         <w:spacing w:after="60"/>
-        <w:ind w:left="996"/>
+        <w:rPr>
+          <w:rFonts w:ascii="Garamond" w:hAnsi="Garamond"/>
+        </w:rPr>
+      </w:pPr>
+    </w:p>
+    <w:p>
+      <w:pPr>
+        <w:pStyle w:val="ListParagraph"/>
+        <w:numPr>
+          <w:ilvl w:val="1"/>
+          <w:numId w:val="1"/>
+        </w:numPr>
+        <w:tabs>
+          <w:tab w:val="left" w:pos="996"/>
+        </w:tabs>
+        <w:spacing w:after="60"/>
+        <w:rPr>
+          <w:rFonts w:ascii="Garamond" w:hAnsi="Garamond"/>
+        </w:rPr>
+      </w:pPr>
+      <w:r>
+        <w:rPr>
+          <w:rFonts w:ascii="Garamond" w:hAnsi="Garamond"/>
+        </w:rPr>
+        <w:t>Paper by paper analysis</w:t>
+      </w:r>
+      <w:r>
+        <w:rPr>
+          <w:rFonts w:ascii="Garamond" w:hAnsi="Garamond"/>
+        </w:rPr>
+        <w:t xml:space="preserve"> &amp; Contributions to answering research question two</w:t>
+      </w:r>
+    </w:p>
+    <w:p>
+      <w:pPr>
+        <w:pStyle w:val="ListParagraph"/>
+        <w:tabs>
+          <w:tab w:val="left" w:pos="996"/>
+        </w:tabs>
+        <w:spacing w:after="60"/>
+        <w:ind w:left="1080"/>
+        <w:rPr>
+          <w:rFonts w:ascii="Garamond" w:hAnsi="Garamond"/>
+        </w:rPr>
+      </w:pPr>
+    </w:p>
+    <w:p>
+      <w:pPr>
+        <w:pStyle w:val="ListParagraph"/>
+        <w:numPr>
+          <w:ilvl w:val="0"/>
+          <w:numId w:val="12"/>
+        </w:numPr>
+        <w:tabs>
+          <w:tab w:val="left" w:pos="996"/>
+        </w:tabs>
+        <w:spacing w:after="60"/>
+        <w:rPr>
+          <w:rFonts w:ascii="Garamond" w:hAnsi="Garamond"/>
+        </w:rPr>
+      </w:pPr>
+      <w:r>
+        <w:rPr>
+          <w:rFonts w:ascii="Garamond" w:hAnsi="Garamond"/>
+        </w:rPr>
+        <w:t>Commit Quality in Five High Performance Computing Projects</w:t>
+      </w:r>
+    </w:p>
+    <w:p>
+      <w:pPr>
+        <w:tabs>
+          <w:tab w:val="left" w:pos="996"/>
+        </w:tabs>
+        <w:spacing w:after="60"/>
+        <w:ind w:left="1080"/>
+        <w:rPr>
+          <w:rFonts w:ascii="Garamond" w:hAnsi="Garamond"/>
+        </w:rPr>
+      </w:pPr>
+      <w:r>
+        <w:rPr>
+          <w:rFonts w:ascii="Garamond" w:hAnsi="Garamond"/>
+        </w:rPr>
+        <w:t xml:space="preserve">This papers presents a precise view point towards code quality, honing in on commits and how it relates to quality in a niche HPC project, although non HPC open source projects have been used for comparison. The paper does not directly outline research questions but the main goals they are trying to achieve include designing a case study which compares the two sets of project types with the intention of introducing commit quality measures. For quantifying this goal they used previously defined high level metrics (commit related) and provides variation by utilizing three different repository types, Bit Bucket, SVN and GitHub, however the commit metrics are consistent across each domain. The research results provided no concrete evidence that distinguishes commit quality from each of the two domains, only suggesting that HPC projects need to move onto a more modern VCS. </w:t>
+      </w:r>
+    </w:p>
+    <w:p>
+      <w:pPr>
+        <w:tabs>
+          <w:tab w:val="left" w:pos="996"/>
+        </w:tabs>
+        <w:spacing w:after="60"/>
+        <w:ind w:left="1080"/>
+        <w:rPr>
+          <w:rFonts w:ascii="Garamond" w:hAnsi="Garamond"/>
+        </w:rPr>
+      </w:pPr>
+    </w:p>
+    <w:p>
+      <w:pPr>
+        <w:pStyle w:val="ListParagraph"/>
+        <w:numPr>
+          <w:ilvl w:val="0"/>
+          <w:numId w:val="12"/>
+        </w:numPr>
+        <w:tabs>
+          <w:tab w:val="left" w:pos="996"/>
+        </w:tabs>
+        <w:spacing w:after="60"/>
+        <w:rPr>
+          <w:rFonts w:ascii="Garamond" w:hAnsi="Garamond"/>
+        </w:rPr>
+      </w:pPr>
+      <w:r>
+        <w:rPr>
+          <w:rFonts w:ascii="Garamond" w:hAnsi="Garamond"/>
+        </w:rPr>
+        <w:t>Mining student CVS repositories for performance indicators</w:t>
+      </w:r>
+    </w:p>
+    <w:p>
+      <w:pPr>
+        <w:tabs>
+          <w:tab w:val="left" w:pos="996"/>
+        </w:tabs>
+        <w:spacing w:after="60"/>
+        <w:ind w:left="1080"/>
+        <w:rPr>
+          <w:rFonts w:ascii="Garamond" w:hAnsi="Garamond"/>
+        </w:rPr>
+      </w:pPr>
+      <w:r>
+        <w:rPr>
+          <w:rFonts w:ascii="Garamond" w:hAnsi="Garamond"/>
+        </w:rPr>
+        <w:t xml:space="preserve">The broad goal of </w:t>
+      </w:r>
+      <w:r>
+        <w:rPr>
+          <w:rFonts w:ascii="Garamond" w:hAnsi="Garamond"/>
+        </w:rPr>
+        <w:t>the research program was to extract information</w:t>
+      </w:r>
+      <w:r>
+        <w:rPr>
+          <w:rFonts w:ascii="Garamond" w:hAnsi="Garamond"/>
+        </w:rPr>
+        <w:t xml:space="preserve"> about student behavior</w:t>
+      </w:r>
+      <w:r>
+        <w:rPr>
+          <w:rFonts w:ascii="Garamond" w:hAnsi="Garamond"/>
+        </w:rPr>
+        <w:t xml:space="preserve"> and code from version control </w:t>
+      </w:r>
+      <w:r>
+        <w:rPr>
+          <w:rFonts w:ascii="Garamond" w:hAnsi="Garamond"/>
+        </w:rPr>
+        <w:t>repositories, in order to find statistical patterns or predictors of performance</w:t>
+      </w:r>
+      <w:r>
+        <w:rPr>
+          <w:rFonts w:ascii="Garamond" w:hAnsi="Garamond"/>
+        </w:rPr>
+        <w:t xml:space="preserve">. This involved extracting 20 low level metrics as features and then performing analysis on the students final grades, previous grades against the data extracted from CVS. The method is a controlled experiment in an academic setting with over 200 applicants, machine learning algorithms formed the approach taken to classify the feature sets. The study was unable to find any connection between the metrics extracted from CVS and the </w:t>
+      </w:r>
+      <w:r>
+        <w:rPr>
+          <w:rFonts w:ascii="Garamond" w:hAnsi="Garamond"/>
+        </w:rPr>
+        <w:t>student’s</w:t>
+      </w:r>
+      <w:r>
+        <w:rPr>
+          <w:rFonts w:ascii="Garamond" w:hAnsi="Garamond"/>
+        </w:rPr>
+        <w:t xml:space="preserve"> grades. </w:t>
+      </w:r>
+    </w:p>
+    <w:p>
+      <w:pPr>
+        <w:tabs>
+          <w:tab w:val="left" w:pos="996"/>
+        </w:tabs>
+        <w:spacing w:after="60"/>
+        <w:ind w:left="1080"/>
+        <w:rPr>
+          <w:rFonts w:ascii="Garamond" w:hAnsi="Garamond"/>
+        </w:rPr>
+      </w:pPr>
+    </w:p>
+    <w:p>
+      <w:pPr>
+        <w:pStyle w:val="ListParagraph"/>
+        <w:numPr>
+          <w:ilvl w:val="0"/>
+          <w:numId w:val="12"/>
+        </w:numPr>
+        <w:tabs>
+          <w:tab w:val="left" w:pos="996"/>
+        </w:tabs>
+        <w:spacing w:after="60"/>
+        <w:rPr>
+          <w:rFonts w:ascii="Garamond" w:hAnsi="Garamond"/>
+        </w:rPr>
+      </w:pPr>
+      <w:r>
+        <w:rPr>
+          <w:rFonts w:ascii="Garamond" w:hAnsi="Garamond"/>
+        </w:rPr>
+        <w:lastRenderedPageBreak/>
+        <w:t>Code quality analysis in open source software development</w:t>
+      </w:r>
+    </w:p>
+    <w:p>
+      <w:pPr>
+        <w:tabs>
+          <w:tab w:val="left" w:pos="996"/>
+        </w:tabs>
+        <w:spacing w:after="60"/>
+        <w:ind w:left="1080"/>
+        <w:rPr>
+          <w:rFonts w:ascii="Garamond" w:hAnsi="Garamond"/>
+        </w:rPr>
+      </w:pPr>
+      <w:r>
+        <w:rPr>
+          <w:rFonts w:ascii="Garamond" w:hAnsi="Garamond"/>
+        </w:rPr>
+        <w:t>This study takes the form of a case study, utilizing a tool (</w:t>
+      </w:r>
+      <w:proofErr w:type="spellStart"/>
+      <w:r>
+        <w:rPr>
+          <w:rFonts w:ascii="Garamond" w:hAnsi="Garamond"/>
+        </w:rPr>
+        <w:t>logiscope</w:t>
+      </w:r>
+      <w:proofErr w:type="spellEnd"/>
+      <w:r>
+        <w:rPr>
+          <w:rFonts w:ascii="Garamond" w:hAnsi="Garamond"/>
+        </w:rPr>
+        <w:t>) in order to determine code quality when applied to 100 Linux open source projects. The student focuses on the language C and the component (method) level with metrics extracted such as number of statements per component and number of comments per component.  The tool then classifies the code based on these metrics into five categories that loosely translate from accepted to undefined code. The outcome of the study suggests that code developed in the open source environment is of a lower quality then in the industry and propose suggestions as to why this occurs.</w:t>
+      </w:r>
+    </w:p>
+    <w:p>
+      <w:pPr>
+        <w:tabs>
+          <w:tab w:val="left" w:pos="996"/>
+        </w:tabs>
+        <w:spacing w:after="60"/>
+        <w:ind w:left="1080"/>
+        <w:rPr>
+          <w:rFonts w:ascii="Garamond" w:hAnsi="Garamond"/>
+        </w:rPr>
+      </w:pPr>
+    </w:p>
+    <w:p>
+      <w:pPr>
+        <w:pStyle w:val="ListParagraph"/>
+        <w:numPr>
+          <w:ilvl w:val="0"/>
+          <w:numId w:val="12"/>
+        </w:numPr>
+        <w:tabs>
+          <w:tab w:val="left" w:pos="996"/>
+        </w:tabs>
+        <w:spacing w:after="60"/>
+        <w:rPr>
+          <w:rFonts w:ascii="Garamond" w:hAnsi="Garamond"/>
+        </w:rPr>
+      </w:pPr>
+      <w:r>
+        <w:rPr>
+          <w:rFonts w:ascii="Garamond" w:hAnsi="Garamond"/>
+        </w:rPr>
+        <w:t>Comparing Design and Code Metrics for Software Quality</w:t>
+      </w:r>
+      <w:r>
+        <w:rPr>
+          <w:rFonts w:ascii="Garamond" w:hAnsi="Garamond"/>
+        </w:rPr>
+        <w:t xml:space="preserve"> </w:t>
+      </w:r>
+      <w:r>
+        <w:rPr>
+          <w:rFonts w:ascii="Garamond" w:hAnsi="Garamond"/>
+        </w:rPr>
+        <w:t>Prediction</w:t>
+      </w:r>
+    </w:p>
+    <w:p>
+      <w:pPr>
+        <w:tabs>
+          <w:tab w:val="left" w:pos="996"/>
+        </w:tabs>
+        <w:spacing w:after="60"/>
+        <w:ind w:left="1080"/>
+        <w:rPr>
+          <w:rFonts w:ascii="Garamond" w:hAnsi="Garamond"/>
+        </w:rPr>
+      </w:pPr>
+      <w:r>
+        <w:rPr>
+          <w:rFonts w:ascii="Garamond" w:hAnsi="Garamond"/>
+        </w:rPr>
+        <w:t xml:space="preserve">The method utilized in this study revolves around machine learning algorithms using WEKA, which a focus on the module (method) level of the code under test. Metric extracted range from the number of parameters in a module, amount of white space and other low level metrics (23 to be exact). The study outcome shows a trend that code only metrics are inferior to when combined with design based metrics, with design focused metrics providing the worst performance. It was also determined that the choice of metrics had a greater impact than the machine learning algorithm implemented. </w:t>
+      </w:r>
+    </w:p>
+    <w:p>
+      <w:pPr>
+        <w:tabs>
+          <w:tab w:val="left" w:pos="996"/>
+        </w:tabs>
+        <w:spacing w:after="60"/>
+        <w:ind w:left="1080"/>
+        <w:rPr>
+          <w:rFonts w:ascii="Garamond" w:hAnsi="Garamond"/>
+        </w:rPr>
+      </w:pPr>
+    </w:p>
+    <w:p>
+      <w:pPr>
+        <w:pStyle w:val="ListParagraph"/>
+        <w:numPr>
+          <w:ilvl w:val="0"/>
+          <w:numId w:val="12"/>
+        </w:numPr>
+        <w:tabs>
+          <w:tab w:val="left" w:pos="996"/>
+        </w:tabs>
+        <w:spacing w:after="60"/>
+        <w:rPr>
+          <w:rFonts w:ascii="Garamond" w:hAnsi="Garamond"/>
+        </w:rPr>
+      </w:pPr>
+      <w:r>
+        <w:rPr>
+          <w:rFonts w:ascii="Garamond" w:hAnsi="Garamond"/>
+        </w:rPr>
+        <w:t>Evaluating the Quality of Open Source</w:t>
+      </w:r>
+      <w:r>
+        <w:rPr>
+          <w:rFonts w:ascii="Garamond" w:hAnsi="Garamond"/>
+        </w:rPr>
+        <w:t xml:space="preserve"> </w:t>
+      </w:r>
+      <w:r>
+        <w:rPr>
+          <w:rFonts w:ascii="Garamond" w:hAnsi="Garamond"/>
+        </w:rPr>
+        <w:t>Software</w:t>
+      </w:r>
+    </w:p>
+    <w:p>
+      <w:pPr>
+        <w:tabs>
+          <w:tab w:val="left" w:pos="996"/>
+        </w:tabs>
+        <w:spacing w:after="60"/>
+        <w:ind w:left="1080"/>
+        <w:rPr>
+          <w:rFonts w:ascii="Garamond" w:hAnsi="Garamond"/>
+        </w:rPr>
+      </w:pPr>
+      <w:r>
+        <w:rPr>
+          <w:rFonts w:ascii="Garamond" w:hAnsi="Garamond"/>
+        </w:rPr>
+        <w:t>The main goal of this research was to extend the development of a code quality tool known as ‘</w:t>
+      </w:r>
+      <w:proofErr w:type="spellStart"/>
+      <w:r>
+        <w:rPr>
+          <w:rFonts w:ascii="Garamond" w:hAnsi="Garamond"/>
+        </w:rPr>
+        <w:t>sqo-oss</w:t>
+      </w:r>
+      <w:proofErr w:type="spellEnd"/>
+      <w:r>
+        <w:rPr>
+          <w:rFonts w:ascii="Garamond" w:hAnsi="Garamond"/>
+        </w:rPr>
+        <w:t xml:space="preserve">’ however there is an emphasis on discussing the metrics used and the impact on the tool which is of interest in this review. </w:t>
+      </w:r>
+      <w:r>
+        <w:rPr>
+          <w:rFonts w:ascii="Garamond" w:hAnsi="Garamond"/>
+        </w:rPr>
+        <w:t>The research extracts its data using a mixed method, low and high level metrics are considered which range from data on commits, to the class level with methods and attributes being placed on scrutiny and measured. The research conclusion support that the paper took and exploratory stance, which the goal being to provide novel ideas, from which the research team hopes to follow up on.</w:t>
+      </w:r>
+    </w:p>
+    <w:p>
+      <w:pPr>
+        <w:tabs>
+          <w:tab w:val="left" w:pos="996"/>
+        </w:tabs>
+        <w:spacing w:after="60"/>
+        <w:ind w:left="1080"/>
+        <w:rPr>
+          <w:rFonts w:ascii="Garamond" w:hAnsi="Garamond"/>
+        </w:rPr>
+      </w:pPr>
+    </w:p>
+    <w:p>
+      <w:pPr>
+        <w:pStyle w:val="ListParagraph"/>
+        <w:numPr>
+          <w:ilvl w:val="0"/>
+          <w:numId w:val="12"/>
+        </w:numPr>
+        <w:tabs>
+          <w:tab w:val="left" w:pos="996"/>
+        </w:tabs>
+        <w:spacing w:after="60"/>
+        <w:rPr>
+          <w:rFonts w:ascii="Garamond" w:hAnsi="Garamond"/>
+        </w:rPr>
+      </w:pPr>
+      <w:r>
+        <w:rPr>
+          <w:rFonts w:ascii="Garamond" w:hAnsi="Garamond"/>
+        </w:rPr>
+        <w:t>A Large Scale Study of Programming Languages</w:t>
+      </w:r>
+      <w:r>
+        <w:rPr>
+          <w:rFonts w:ascii="Garamond" w:hAnsi="Garamond"/>
+        </w:rPr>
+        <w:t xml:space="preserve"> </w:t>
+      </w:r>
+      <w:r>
+        <w:rPr>
+          <w:rFonts w:ascii="Garamond" w:hAnsi="Garamond"/>
+        </w:rPr>
+        <w:t xml:space="preserve">and Code Quality in </w:t>
+      </w:r>
+      <w:r>
+        <w:rPr>
+          <w:rFonts w:ascii="Garamond" w:hAnsi="Garamond"/>
+        </w:rPr>
+        <w:t>GitHub</w:t>
+      </w:r>
+    </w:p>
+    <w:p>
+      <w:pPr>
+        <w:tabs>
+          <w:tab w:val="left" w:pos="996"/>
+        </w:tabs>
+        <w:spacing w:after="60"/>
+        <w:ind w:left="1080"/>
+        <w:rPr>
+          <w:rFonts w:ascii="Garamond" w:hAnsi="Garamond"/>
+        </w:rPr>
+      </w:pPr>
+      <w:r>
+        <w:rPr>
+          <w:rFonts w:ascii="Garamond" w:hAnsi="Garamond"/>
+        </w:rPr>
+        <w:t>The goal of this paper was to determine the effect that a programming language has on open source software quality. The study utilizes a huge code based of 729 projects and 80,000 KLOC, and plans to investigate aspects such as static v dynamic typing and the effect on code quality. The research questions are A) are some languages more defect prone than others and B) which language properties relate to defects and C) which is the relation between language and big category. The study focuses on high level metrics taken from the repository revolving around insertions contributors and commits. The outcomes presented include that the data indicates functional</w:t>
+      </w:r>
+      <w:r>
+        <w:rPr>
+          <w:rFonts w:ascii="Garamond" w:hAnsi="Garamond"/>
+        </w:rPr>
+        <w:t xml:space="preserve"> languages are better than procedu</w:t>
+      </w:r>
+      <w:r>
+        <w:rPr>
+          <w:rFonts w:ascii="Garamond" w:hAnsi="Garamond"/>
+        </w:rPr>
+        <w:t>ral languages; it suggests that</w:t>
+      </w:r>
+      <w:r>
+        <w:rPr>
+          <w:rFonts w:ascii="Garamond" w:hAnsi="Garamond"/>
+        </w:rPr>
+        <w:t xml:space="preserve"> strong typing is better than weak typin</w:t>
+      </w:r>
+      <w:r>
+        <w:rPr>
+          <w:rFonts w:ascii="Garamond" w:hAnsi="Garamond"/>
+        </w:rPr>
+        <w:t>g; that static typing is better</w:t>
+      </w:r>
+      <w:r>
+        <w:rPr>
+          <w:rFonts w:ascii="Garamond" w:hAnsi="Garamond"/>
+        </w:rPr>
+        <w:t xml:space="preserve"> than dynamic</w:t>
+      </w:r>
+      <w:r>
+        <w:rPr>
+          <w:rFonts w:ascii="Garamond" w:hAnsi="Garamond"/>
+        </w:rPr>
+        <w:t>.</w:t>
+      </w:r>
+    </w:p>
+    <w:p>
+      <w:pPr>
+        <w:pStyle w:val="ListParagraph"/>
+        <w:tabs>
+          <w:tab w:val="left" w:pos="996"/>
+        </w:tabs>
+        <w:spacing w:after="60"/>
+        <w:ind w:left="1440"/>
+        <w:rPr>
+          <w:rFonts w:ascii="Garamond" w:hAnsi="Garamond"/>
+        </w:rPr>
+      </w:pPr>
+    </w:p>
+    <w:p>
+      <w:pPr>
+        <w:pStyle w:val="ListParagraph"/>
+        <w:numPr>
+          <w:ilvl w:val="0"/>
+          <w:numId w:val="12"/>
+        </w:numPr>
+        <w:tabs>
+          <w:tab w:val="left" w:pos="996"/>
+        </w:tabs>
+        <w:spacing w:after="60"/>
+        <w:rPr>
+          <w:rFonts w:ascii="Garamond" w:hAnsi="Garamond"/>
+        </w:rPr>
+      </w:pPr>
+      <w:r>
+        <w:rPr>
+          <w:rFonts w:ascii="Garamond" w:hAnsi="Garamond"/>
+        </w:rPr>
+        <w:t>Measuring Code Quality to Improve Specification Mining</w:t>
+      </w:r>
+    </w:p>
+    <w:p>
+      <w:pPr>
+        <w:tabs>
+          <w:tab w:val="left" w:pos="996"/>
+        </w:tabs>
+        <w:spacing w:after="60"/>
+        <w:ind w:left="1080"/>
+        <w:rPr>
+          <w:rFonts w:ascii="Garamond" w:hAnsi="Garamond"/>
+        </w:rPr>
+      </w:pPr>
+      <w:r>
+        <w:rPr>
+          <w:rFonts w:ascii="Garamond" w:hAnsi="Garamond"/>
+        </w:rPr>
+        <w:t>While this topic focuses on the application of specification mining, it provides valuable information on the        metrics used for code quality analysis. The method of research is an experiment, via a medium of s code quality tool, which entirely focused on low level metrics. Of the three experiments one is of huge relevance to this review, focusing on a statistical analysis of set code metrics such as code churn in order to predict quality, each point of analysis is considered independently and synthesized. The research concluded the prediction model frequently provided false positives</w:t>
+      </w:r>
+      <w:r>
+        <w:rPr>
+          <w:rFonts w:ascii="Garamond" w:hAnsi="Garamond"/>
+        </w:rPr>
+        <w:t xml:space="preserve"> (69%)</w:t>
+      </w:r>
+      <w:r>
+        <w:rPr>
+          <w:rFonts w:ascii="Garamond" w:hAnsi="Garamond"/>
+        </w:rPr>
+        <w:t xml:space="preserve"> on certain metrics, which skewed the </w:t>
+      </w:r>
+      <w:r>
+        <w:rPr>
+          <w:rFonts w:ascii="Garamond" w:hAnsi="Garamond"/>
+        </w:rPr>
+        <w:t>study’s</w:t>
+      </w:r>
+      <w:r>
+        <w:rPr>
+          <w:rFonts w:ascii="Garamond" w:hAnsi="Garamond"/>
+        </w:rPr>
+        <w:t xml:space="preserve"> results</w:t>
+      </w:r>
+      <w:r>
+        <w:rPr>
+          <w:rFonts w:ascii="Garamond" w:hAnsi="Garamond"/>
+        </w:rPr>
+        <w:t>. In terms on contribution the study states this greatly exceeds previously developed mining tools, however in the context of this reviews research questions, it reinforces the point that predicting code quality often leads to inconclusive results.</w:t>
+      </w:r>
+    </w:p>
+    <w:p>
+      <w:pPr>
+        <w:tabs>
+          <w:tab w:val="left" w:pos="996"/>
+        </w:tabs>
+        <w:spacing w:after="60"/>
+        <w:ind w:left="1080"/>
+        <w:rPr>
+          <w:rFonts w:ascii="Garamond" w:hAnsi="Garamond"/>
+        </w:rPr>
+      </w:pPr>
+    </w:p>
+    <w:p>
+      <w:pPr>
+        <w:pStyle w:val="ListParagraph"/>
+        <w:numPr>
+          <w:ilvl w:val="0"/>
+          <w:numId w:val="13"/>
+        </w:numPr>
+        <w:tabs>
+          <w:tab w:val="left" w:pos="996"/>
+        </w:tabs>
+        <w:spacing w:after="60"/>
+        <w:rPr>
+          <w:rFonts w:ascii="Garamond" w:hAnsi="Garamond"/>
+        </w:rPr>
+      </w:pPr>
+      <w:r>
+        <w:rPr>
+          <w:rFonts w:ascii="Garamond" w:hAnsi="Garamond"/>
+        </w:rPr>
+        <w:t>GitHub Projects. Quality Analysis of Open-Source Software</w:t>
+      </w:r>
+    </w:p>
+    <w:p>
+      <w:pPr>
+        <w:tabs>
+          <w:tab w:val="left" w:pos="996"/>
+        </w:tabs>
+        <w:spacing w:after="60"/>
+        <w:ind w:left="1080"/>
+        <w:rPr>
+          <w:rFonts w:ascii="Garamond" w:hAnsi="Garamond"/>
+        </w:rPr>
+      </w:pPr>
+      <w:r>
+        <w:rPr>
+          <w:rFonts w:ascii="Garamond" w:hAnsi="Garamond"/>
+        </w:rPr>
+        <w:t xml:space="preserve">The goal of this paper was to classify GitHub projects based on two key metrics, the amount of ‘stargazers’ over time and the survival of issues associated with each project. In addition to this supporting high level metrics were taken into to supplement the main data points, factors including contributors, commits and forks. The research revolves round extracting metrics, from this co-efficient and p-values are defined using a regression analysis model (binomial). The work concluded that </w:t>
+      </w:r>
+      <w:r>
+        <w:rPr>
+          <w:rFonts w:ascii="Garamond" w:hAnsi="Garamond"/>
+        </w:rPr>
+        <w:t>it is better</w:t>
+      </w:r>
+      <w:r>
+        <w:rPr>
+          <w:rFonts w:ascii="Garamond" w:hAnsi="Garamond"/>
+        </w:rPr>
+        <w:t xml:space="preserve"> for a software project to have </w:t>
+      </w:r>
+      <w:r>
+        <w:rPr>
+          <w:rFonts w:ascii="Garamond" w:hAnsi="Garamond"/>
+        </w:rPr>
+        <w:lastRenderedPageBreak/>
+        <w:t>f</w:t>
+      </w:r>
+      <w:r>
+        <w:rPr>
+          <w:rFonts w:ascii="Garamond" w:hAnsi="Garamond"/>
+        </w:rPr>
+        <w:t>ocused</w:t>
+      </w:r>
+      <w:r>
+        <w:rPr>
+          <w:rFonts w:ascii="Garamond" w:hAnsi="Garamond"/>
+        </w:rPr>
+        <w:t xml:space="preserve"> developers involved in the community</w:t>
+      </w:r>
+      <w:r>
+        <w:rPr>
+          <w:rFonts w:ascii="Garamond" w:hAnsi="Garamond"/>
+        </w:rPr>
+        <w:t xml:space="preserve"> rather than having in the team, </w:t>
+      </w:r>
+      <w:r>
+        <w:rPr>
+          <w:rFonts w:ascii="Garamond" w:hAnsi="Garamond"/>
+        </w:rPr>
+        <w:t xml:space="preserve">popular, often followed </w:t>
+      </w:r>
+      <w:r>
+        <w:rPr>
+          <w:rFonts w:ascii="Garamond" w:hAnsi="Garamond"/>
+        </w:rPr>
+        <w:t xml:space="preserve">     </w:t>
+      </w:r>
+      <w:r>
+        <w:rPr>
+          <w:rFonts w:ascii="Garamond" w:hAnsi="Garamond"/>
+        </w:rPr>
+        <w:t>developers</w:t>
+      </w:r>
+      <w:r>
+        <w:rPr>
+          <w:rFonts w:ascii="Garamond" w:hAnsi="Garamond"/>
+        </w:rPr>
+        <w:t>.</w:t>
+      </w:r>
+    </w:p>
+    <w:p>
+      <w:pPr>
+        <w:spacing w:after="60"/>
+        <w:jc w:val="center"/>
+        <w:rPr>
+          <w:rFonts w:ascii="Garamond" w:hAnsi="Garamond"/>
+        </w:rPr>
+      </w:pPr>
+    </w:p>
+    <w:p>
+      <w:pPr>
+        <w:pStyle w:val="ListParagraph"/>
+        <w:numPr>
+          <w:ilvl w:val="0"/>
+          <w:numId w:val="1"/>
+        </w:numPr>
+        <w:spacing w:after="60"/>
+        <w:jc w:val="center"/>
+        <w:rPr>
+          <w:rFonts w:ascii="Garamond" w:hAnsi="Garamond"/>
+        </w:rPr>
+      </w:pPr>
+      <w:r>
+        <w:rPr>
+          <w:rFonts w:ascii="Garamond" w:hAnsi="Garamond"/>
+        </w:rPr>
+        <w:t>DISCUSSIONS</w:t>
+      </w:r>
+      <w:r>
+        <w:rPr>
+          <w:rFonts w:ascii="Garamond" w:hAnsi="Garamond"/>
+        </w:rPr>
+        <w:t xml:space="preserve"> </w:t>
+      </w:r>
+    </w:p>
+    <w:p>
+      <w:pPr>
+        <w:pStyle w:val="ListParagraph"/>
+        <w:spacing w:after="60"/>
+        <w:rPr>
+          <w:rFonts w:ascii="Garamond" w:hAnsi="Garamond"/>
+        </w:rPr>
+      </w:pPr>
+      <w:r>
+        <w:rPr>
+          <w:rFonts w:ascii="Garamond" w:hAnsi="Garamond"/>
+        </w:rPr>
+        <w:t>In terms of answering research question one</w:t>
+      </w:r>
+      <w:r>
+        <w:rPr>
+          <w:rFonts w:ascii="Garamond" w:hAnsi="Garamond"/>
+        </w:rPr>
+        <w:t xml:space="preserve"> I have discovered that there are two discrete categories used by the </w:t>
+      </w:r>
+    </w:p>
+    <w:p>
+      <w:pPr>
+        <w:pStyle w:val="ListParagraph"/>
+        <w:spacing w:after="60"/>
+        <w:rPr>
+          <w:rFonts w:ascii="Garamond" w:hAnsi="Garamond"/>
+        </w:rPr>
+      </w:pPr>
+      <w:r>
+        <w:rPr>
+          <w:rFonts w:ascii="Garamond" w:hAnsi="Garamond"/>
+        </w:rPr>
+        <w:t>Studies, high level and low level metrics. Due to the small data set it is more difficult to draw a correlation on the table of results seen in figure 4, however key performers that apply across multiple papers include LOC (3), c</w:t>
+      </w:r>
+      <w:r>
+        <w:rPr>
+          <w:rFonts w:ascii="Garamond" w:hAnsi="Garamond"/>
+        </w:rPr>
+        <w:t>yclomatic complexity</w:t>
+      </w:r>
+      <w:r>
+        <w:rPr>
+          <w:rFonts w:ascii="Garamond" w:hAnsi="Garamond"/>
+        </w:rPr>
+        <w:t xml:space="preserve"> (4) and Literal string total (3). Each of these independently don’t indicate code quality, neither does the popularity of the metrics, however in particular c</w:t>
+      </w:r>
+      <w:r>
+        <w:rPr>
+          <w:rFonts w:ascii="Garamond" w:hAnsi="Garamond"/>
+        </w:rPr>
+        <w:t>yclomatic complexity</w:t>
+      </w:r>
+      <w:r>
+        <w:rPr>
+          <w:rFonts w:ascii="Garamond" w:hAnsi="Garamond"/>
+        </w:rPr>
+        <w:t xml:space="preserve"> and LOC have been prominent references points each paper they are mentioned in. Overall despite the small amount of papers </w:t>
+      </w:r>
+      <w:proofErr w:type="spellStart"/>
+      <w:r>
+        <w:rPr>
+          <w:rFonts w:ascii="Garamond" w:hAnsi="Garamond"/>
+        </w:rPr>
+        <w:t>analysed</w:t>
+      </w:r>
+      <w:proofErr w:type="spellEnd"/>
+      <w:r>
+        <w:rPr>
+          <w:rFonts w:ascii="Garamond" w:hAnsi="Garamond"/>
+        </w:rPr>
+        <w:t xml:space="preserve"> we have identified a set of metrics which satisfies RQ1. Research question two has encountered much more mixed results, 3/8 of the studies provide concreate theoretical outcomes on code quality, however none have a conclusion that directly can identify whether code set A is good OR code set B is bad, the other 5 papers provide inconclusive or no substantial results. Therefore for RQ2 the general consensus of crawling repositories to determine code quality is inconclusive. </w:t>
+      </w:r>
+    </w:p>
+    <w:p>
+      <w:pPr>
+        <w:pStyle w:val="ListParagraph"/>
+        <w:spacing w:after="60"/>
+        <w:rPr>
+          <w:rFonts w:ascii="Garamond" w:hAnsi="Garamond"/>
+        </w:rPr>
+      </w:pPr>
+      <w:r>
+        <w:rPr>
+          <w:rFonts w:ascii="Garamond" w:hAnsi="Garamond"/>
+        </w:rPr>
+        <w:tab/>
+        <w:t xml:space="preserve">The SLR conducted here however contains significant weaknesses, the inability to review a large number of research papers has crippled particular RQ1. This question requires a much larger data set in order to draw substantial conclusions on metrics utilized, however brief, metrics have been identified so despite the limited scope the review was partially successful. </w:t>
+      </w:r>
+      <w:r>
+        <w:rPr>
+          <w:rFonts w:ascii="Garamond" w:hAnsi="Garamond"/>
+        </w:rPr>
+        <w:t xml:space="preserve">A strength of this SLR is the outcomes, from the papers analyzed it has been possible to provide conclusions and contribute to the topic presented in this review. *see the conclusion section </w:t>
+      </w:r>
+    </w:p>
+    <w:p>
+      <w:pPr>
+        <w:pStyle w:val="ListParagraph"/>
+        <w:spacing w:after="60"/>
+        <w:ind w:firstLine="720"/>
+        <w:rPr>
+          <w:rFonts w:ascii="Garamond" w:hAnsi="Garamond"/>
+        </w:rPr>
+      </w:pPr>
+      <w:r>
+        <w:rPr>
+          <w:rFonts w:ascii="Garamond" w:hAnsi="Garamond"/>
+        </w:rPr>
+        <w:t xml:space="preserve">Aspect of validity need to be considered, </w:t>
+      </w:r>
+      <w:r>
+        <w:rPr>
+          <w:rFonts w:ascii="Garamond" w:hAnsi="Garamond"/>
+        </w:rPr>
+        <w:t xml:space="preserve">external validity has weaknesses in this review. The lack of industrial context in the papers is an aspect of context that is missing, in its place academic, open source and government (NASA) are represented. Construct validity could be criticized, particularly for the metrics, this is a subjective set of data that varied between synonyms (method, module, component) which required translation. In addition to this the research papers chosen often had code quality as a side factor, with another topic taking precedence, it was preferable to have this additional topic to be repository based however not all the papers reflected this which may skew the results. This will have an impact on external validity, since the sources of information are varied, it may be difficult to decipher if the findings will apply to other contexts, particular in industry.  </w:t>
+      </w:r>
+      <w:r>
+        <w:rPr>
+          <w:rFonts w:ascii="Garamond" w:hAnsi="Garamond"/>
+        </w:rPr>
+        <w:t>It also needs to be considered that all metrics extracted were those explicitly mentioned in the paper, tools might have others hidden under the surface.</w:t>
+      </w:r>
+    </w:p>
+    <w:p>
+      <w:pPr>
+        <w:spacing w:after="60"/>
+        <w:jc w:val="center"/>
+        <w:rPr>
+          <w:rFonts w:ascii="Garamond" w:hAnsi="Garamond"/>
+        </w:rPr>
+      </w:pPr>
+    </w:p>
+    <w:p>
+      <w:pPr>
+        <w:tabs>
+          <w:tab w:val="left" w:pos="6205"/>
+        </w:tabs>
+        <w:spacing w:after="60"/>
+        <w:rPr>
+          <w:rFonts w:ascii="Garamond" w:hAnsi="Garamond"/>
+        </w:rPr>
+      </w:pPr>
+      <w:r>
+        <w:rPr>
+          <w:rFonts w:ascii="Garamond" w:hAnsi="Garamond"/>
+        </w:rPr>
+        <w:tab/>
+      </w:r>
+    </w:p>
+    <w:p>
+      <w:pPr>
+        <w:pStyle w:val="ListParagraph"/>
+        <w:numPr>
+          <w:ilvl w:val="0"/>
+          <w:numId w:val="1"/>
+        </w:numPr>
+        <w:spacing w:after="60"/>
+        <w:jc w:val="center"/>
+        <w:rPr>
+          <w:rFonts w:ascii="Garamond" w:hAnsi="Garamond"/>
+        </w:rPr>
+      </w:pPr>
+      <w:r>
+        <w:rPr>
+          <w:rFonts w:ascii="Garamond" w:hAnsi="Garamond"/>
+        </w:rPr>
+        <w:t>CONCLUSIONS</w:t>
+      </w:r>
+    </w:p>
+    <w:p>
+      <w:pPr>
+        <w:spacing w:after="60"/>
+        <w:rPr>
+          <w:rFonts w:ascii="Garamond" w:hAnsi="Garamond"/>
+        </w:rPr>
+      </w:pPr>
+      <w:r>
+        <w:rPr>
+          <w:rFonts w:ascii="Garamond" w:hAnsi="Garamond"/>
+        </w:rPr>
+        <w:t xml:space="preserve">This systematic literature review covered eight papers in the topic of ‘code quality and mining repositories related to code quality’ and each have been analyzed and applied to the designated research questions. Research question one was answered by extracting the metrics explicitly mentioned in each paper and frequencies were totaled, this has identified numerous ways code quality can be measured, </w:t>
+      </w:r>
+      <w:r>
+        <w:rPr>
+          <w:rFonts w:ascii="Garamond" w:hAnsi="Garamond"/>
+        </w:rPr>
+        <w:t>however</w:t>
+      </w:r>
+      <w:r>
+        <w:rPr>
+          <w:rFonts w:ascii="Garamond" w:hAnsi="Garamond"/>
+        </w:rPr>
+        <w:t xml:space="preserve"> the key component to success is the choice and synthesis of these metrics. </w:t>
+      </w:r>
+      <w:r>
+        <w:rPr>
+          <w:rFonts w:ascii="Garamond" w:hAnsi="Garamond"/>
+        </w:rPr>
+        <w:t xml:space="preserve">Research question two examines the current success of predicting code quality using repository mining techniques, in general success has not been consistent with outcomes being entirely inconclusive. In contrast there has been some success which has been detailed in the results section, papers using mixed, high level and low level metrics have merit in achieving this. The review has identified gaps in current studies, particularly there was no paper that focused on an industrial context. The most popular context was open source, which could be a consequence of </w:t>
+      </w:r>
+      <w:r>
+        <w:rPr>
+          <w:rFonts w:ascii="Garamond" w:hAnsi="Garamond"/>
+        </w:rPr>
+        <w:t xml:space="preserve">numerous open source projects on GitHub </w:t>
+      </w:r>
+      <w:proofErr w:type="spellStart"/>
+      <w:r>
+        <w:rPr>
+          <w:rFonts w:ascii="Garamond" w:hAnsi="Garamond"/>
+        </w:rPr>
+        <w:t>etc</w:t>
+      </w:r>
+      <w:proofErr w:type="spellEnd"/>
+      <w:r>
+        <w:rPr>
+          <w:rFonts w:ascii="Garamond" w:hAnsi="Garamond"/>
+        </w:rPr>
+        <w:t xml:space="preserve"> which allow and embrace mining of data. Furthermore only two of the eight studies performed a controlled experiment, which was expected to lead to the clearest results but the outcomes were non-significant. </w:t>
+      </w:r>
+    </w:p>
+    <w:p>
+      <w:pPr>
+        <w:spacing w:after="60"/>
+        <w:rPr>
+          <w:rFonts w:ascii="Garamond" w:hAnsi="Garamond"/>
+        </w:rPr>
+      </w:pPr>
+    </w:p>
+    <w:p>
+      <w:pPr>
+        <w:spacing w:after="60"/>
+        <w:rPr>
+          <w:rFonts w:ascii="Garamond" w:hAnsi="Garamond"/>
+        </w:rPr>
+      </w:pPr>
+      <w:r>
+        <w:rPr>
+          <w:rFonts w:ascii="Garamond" w:hAnsi="Garamond"/>
+        </w:rPr>
+        <w:t xml:space="preserve">To combat the threats of validity and gaps in research there is potential to suggest an experiment which may provide an insight between the repository and the quality of </w:t>
+      </w:r>
+      <w:r>
+        <w:rPr>
+          <w:rFonts w:ascii="Garamond" w:hAnsi="Garamond"/>
+        </w:rPr>
+        <w:t xml:space="preserve">the stored </w:t>
+      </w:r>
+      <w:r>
+        <w:rPr>
+          <w:rFonts w:ascii="Garamond" w:hAnsi="Garamond"/>
+        </w:rPr>
+        <w:t xml:space="preserve">code. </w:t>
+      </w:r>
+      <w:r>
+        <w:rPr>
+          <w:rFonts w:ascii="Garamond" w:hAnsi="Garamond"/>
+        </w:rPr>
+        <w:t>If possible the experiment should draw repository data from multiple projects (50-100) across all potential contexts – industry, academic and open source. From which a subset of the projects should be randomly chosen to remove potential bias</w:t>
+      </w:r>
+      <w:r>
+        <w:rPr>
+          <w:rFonts w:ascii="Garamond" w:hAnsi="Garamond"/>
+        </w:rPr>
+        <w:t xml:space="preserve">. The experiment should then collect metrics from every repository, these should be both high and low level data points – care should be taken to ensure terminology is consistent and that each metric can be applied to every VCS (version control system). In order to reduce the scope of the experiment it is suggested to focus on a single programming language, this will avoid pitfalls that come with certain languages handling pointers or static v dynamic typing. An alternative to parsing the metrics from the repository individually, an option would be to use a tool (such as </w:t>
+      </w:r>
+      <w:proofErr w:type="spellStart"/>
+      <w:r>
+        <w:rPr>
+          <w:rFonts w:ascii="Garamond" w:hAnsi="Garamond"/>
+        </w:rPr>
+        <w:t>SonarQube</w:t>
+      </w:r>
+      <w:proofErr w:type="spellEnd"/>
+      <w:r>
+        <w:rPr>
+          <w:rFonts w:ascii="Garamond" w:hAnsi="Garamond"/>
+        </w:rPr>
+        <w:t xml:space="preserve">) which will interpret the code, from this a quality rating can be synthesized. If the selected of metrics is chosen manually, careful thought has to be placed into which data points to select. A strategy I would </w:t>
+      </w:r>
+      <w:r>
+        <w:rPr>
+          <w:rFonts w:ascii="Garamond" w:hAnsi="Garamond"/>
+        </w:rPr>
+        <w:lastRenderedPageBreak/>
+        <w:t xml:space="preserve">suggest it to use all potential metrics and assign a weight to those which have greater perceived significance such as a cyclomatic complexity measure. </w:t>
+      </w:r>
+    </w:p>
+    <w:p>
+      <w:pPr>
+        <w:spacing w:after="60"/>
+        <w:rPr>
+          <w:rFonts w:ascii="Garamond" w:hAnsi="Garamond"/>
+        </w:rPr>
+      </w:pPr>
+    </w:p>
+    <w:p>
+      <w:pPr>
+        <w:spacing w:after="60"/>
+        <w:rPr>
+          <w:rFonts w:ascii="Garamond" w:hAnsi="Garamond"/>
+        </w:rPr>
+      </w:pPr>
+      <w:r>
+        <w:rPr>
+          <w:rFonts w:ascii="Garamond" w:hAnsi="Garamond"/>
+        </w:rPr>
+        <w:t xml:space="preserve">In summary, the field of researching code quality in repositories has many perils and as of yet has no reliable classifier from which quality van be predicted. The experiment suggested previously offers a method of closing gaps in the research, as well as the results of the SLR which has identifies areas that need to be given greater analysis. </w:t>
+      </w:r>
+    </w:p>
+    <w:p>
+      <w:pPr>
+        <w:spacing w:after="60"/>
+        <w:jc w:val="center"/>
+        <w:rPr>
+          <w:rFonts w:ascii="Garamond" w:hAnsi="Garamond"/>
+        </w:rPr>
+      </w:pPr>
+    </w:p>
+    <w:p>
+      <w:pPr>
+        <w:pStyle w:val="ListParagraph"/>
+        <w:numPr>
+          <w:ilvl w:val="0"/>
+          <w:numId w:val="1"/>
+        </w:numPr>
+        <w:spacing w:after="60"/>
+        <w:jc w:val="center"/>
+        <w:rPr>
+          <w:rFonts w:ascii="Garamond" w:hAnsi="Garamond"/>
+        </w:rPr>
+      </w:pPr>
+      <w:r>
+        <w:rPr>
+          <w:rFonts w:ascii="Garamond" w:hAnsi="Garamond"/>
+        </w:rPr>
+        <w:t>REREFENCES</w:t>
+      </w:r>
+    </w:p>
+    <w:p>
+      <w:pPr>
+        <w:pStyle w:val="ListParagraph"/>
+        <w:spacing w:after="60"/>
+        <w:rPr>
+          <w:rFonts w:ascii="Garamond" w:hAnsi="Garamond"/>
+        </w:rPr>
+      </w:pPr>
+    </w:p>
+    <w:p>
+      <w:pPr>
+        <w:pStyle w:val="ListParagraph"/>
+        <w:numPr>
+          <w:ilvl w:val="0"/>
+          <w:numId w:val="2"/>
+        </w:numPr>
+        <w:spacing w:after="60"/>
+        <w:rPr>
+          <w:rFonts w:ascii="Garamond" w:hAnsi="Garamond"/>
+        </w:rPr>
+      </w:pPr>
+      <w:r>
+        <w:rPr>
+          <w:rFonts w:ascii="Garamond" w:hAnsi="Garamond"/>
+          <w:color w:val="000000"/>
+        </w:rPr>
+        <w:t xml:space="preserve">B. </w:t>
+      </w:r>
+      <w:proofErr w:type="spellStart"/>
+      <w:r>
+        <w:rPr>
+          <w:rFonts w:ascii="Garamond" w:hAnsi="Garamond"/>
+          <w:color w:val="000000"/>
+        </w:rPr>
+        <w:t>Kitchenham</w:t>
+      </w:r>
+      <w:proofErr w:type="spellEnd"/>
+      <w:r>
+        <w:rPr>
+          <w:rFonts w:ascii="Garamond" w:hAnsi="Garamond"/>
+          <w:color w:val="000000"/>
+        </w:rPr>
+        <w:t xml:space="preserve">, S. Charters. Guidelines for Performing Systematic Literature Reviews in Software Engineering, Technical Report EBSE-2007-01, School of Computer Science and Mathematics, </w:t>
+      </w:r>
+      <w:proofErr w:type="spellStart"/>
+      <w:r>
+        <w:rPr>
+          <w:rFonts w:ascii="Garamond" w:hAnsi="Garamond"/>
+          <w:color w:val="000000"/>
+        </w:rPr>
+        <w:t>Keele</w:t>
+      </w:r>
+      <w:proofErr w:type="spellEnd"/>
+      <w:r>
+        <w:rPr>
+          <w:rFonts w:ascii="Garamond" w:hAnsi="Garamond"/>
+          <w:color w:val="000000"/>
+        </w:rPr>
+        <w:t xml:space="preserve"> University, 2007.</w:t>
+      </w:r>
+    </w:p>
+    <w:p>
+      <w:pPr>
+        <w:pStyle w:val="ListParagraph"/>
+        <w:numPr>
+          <w:ilvl w:val="0"/>
+          <w:numId w:val="2"/>
+        </w:numPr>
+        <w:spacing w:after="60"/>
+        <w:rPr>
+          <w:rFonts w:ascii="Garamond" w:hAnsi="Garamond"/>
+        </w:rPr>
+      </w:pPr>
+      <w:r>
+        <w:rPr>
+          <w:rFonts w:ascii="Garamond" w:hAnsi="Garamond"/>
+        </w:rPr>
+        <w:t xml:space="preserve">Robert </w:t>
+      </w:r>
+      <w:proofErr w:type="spellStart"/>
+      <w:r>
+        <w:rPr>
+          <w:rFonts w:ascii="Garamond" w:hAnsi="Garamond"/>
+        </w:rPr>
+        <w:t>Baggen</w:t>
+      </w:r>
+      <w:proofErr w:type="spellEnd"/>
+      <w:r>
+        <w:rPr>
+          <w:rFonts w:ascii="Garamond" w:hAnsi="Garamond"/>
+        </w:rPr>
+        <w:t xml:space="preserve">, </w:t>
+      </w:r>
+      <w:r>
+        <w:rPr>
+          <w:rFonts w:ascii="Garamond" w:hAnsi="Garamond"/>
+        </w:rPr>
+        <w:t>et al</w:t>
+      </w:r>
+      <w:r>
+        <w:rPr>
+          <w:rFonts w:ascii="Garamond" w:hAnsi="Garamond"/>
+        </w:rPr>
+        <w:t xml:space="preserve">. </w:t>
+      </w:r>
+      <w:r>
+        <w:rPr>
+          <w:rFonts w:ascii="Garamond" w:hAnsi="Garamond"/>
+        </w:rPr>
+        <w:t>Standardized code quality benchmarking for improving software maintainability</w:t>
+      </w:r>
+      <w:r>
+        <w:rPr>
+          <w:rFonts w:ascii="Garamond" w:hAnsi="Garamond"/>
+        </w:rPr>
+        <w:t xml:space="preserve">, </w:t>
+      </w:r>
+      <w:r>
+        <w:rPr>
+          <w:rFonts w:ascii="Garamond" w:hAnsi="Garamond"/>
+        </w:rPr>
+        <w:t xml:space="preserve">Springer </w:t>
+      </w:r>
+      <w:proofErr w:type="spellStart"/>
+      <w:r>
+        <w:rPr>
+          <w:rFonts w:ascii="Garamond" w:hAnsi="Garamond"/>
+        </w:rPr>
+        <w:t>Science+Business</w:t>
+      </w:r>
+      <w:proofErr w:type="spellEnd"/>
+      <w:r>
+        <w:rPr>
+          <w:rFonts w:ascii="Garamond" w:hAnsi="Garamond"/>
+        </w:rPr>
+        <w:t xml:space="preserve"> Media, LLC 2011</w:t>
+      </w:r>
+    </w:p>
+    <w:p>
+      <w:pPr>
+        <w:pStyle w:val="ListParagraph"/>
+        <w:numPr>
+          <w:ilvl w:val="0"/>
+          <w:numId w:val="2"/>
+        </w:numPr>
+        <w:spacing w:after="60"/>
+        <w:rPr>
+          <w:rFonts w:ascii="Garamond" w:hAnsi="Garamond"/>
+        </w:rPr>
+      </w:pPr>
+      <w:proofErr w:type="spellStart"/>
+      <w:r>
+        <w:rPr>
+          <w:rFonts w:ascii="Garamond" w:hAnsi="Garamond"/>
+        </w:rPr>
+        <w:t>Ioannis</w:t>
+      </w:r>
+      <w:proofErr w:type="spellEnd"/>
+      <w:r>
+        <w:rPr>
+          <w:rFonts w:ascii="Garamond" w:hAnsi="Garamond"/>
+        </w:rPr>
+        <w:t xml:space="preserve"> </w:t>
+      </w:r>
+      <w:proofErr w:type="spellStart"/>
+      <w:r>
+        <w:rPr>
+          <w:rFonts w:ascii="Garamond" w:hAnsi="Garamond"/>
+        </w:rPr>
+        <w:t>Samoladas</w:t>
+      </w:r>
+      <w:proofErr w:type="spellEnd"/>
+      <w:r>
+        <w:rPr>
+          <w:rFonts w:ascii="Garamond" w:hAnsi="Garamond"/>
+        </w:rPr>
+        <w:t xml:space="preserve"> et al, Open Source Software Development Should Strive for even greater code maintainability, </w:t>
+      </w:r>
+      <w:r>
+        <w:rPr>
+          <w:rFonts w:ascii="Garamond" w:hAnsi="Garamond"/>
+        </w:rPr>
+        <w:t>Communications of the ACM Volume 47 Issue 10, October 2004 Pages 83-87</w:t>
+      </w:r>
+    </w:p>
+    <w:p>
+      <w:pPr>
+        <w:pStyle w:val="ListParagraph"/>
+        <w:numPr>
+          <w:ilvl w:val="0"/>
+          <w:numId w:val="2"/>
+        </w:numPr>
+        <w:spacing w:after="60"/>
+        <w:rPr>
+          <w:rFonts w:ascii="Garamond" w:hAnsi="Garamond"/>
+        </w:rPr>
+      </w:pPr>
+      <w:r>
+        <w:rPr>
+          <w:rFonts w:ascii="Garamond" w:hAnsi="Garamond"/>
+        </w:rPr>
+        <w:t xml:space="preserve">Keir Merle et al, </w:t>
+      </w:r>
+      <w:r>
+        <w:rPr>
+          <w:rFonts w:ascii="Garamond" w:hAnsi="Garamond"/>
+        </w:rPr>
+        <w:t>Mining student CVS repositories for performance indicators</w:t>
+      </w:r>
+      <w:r>
+        <w:rPr>
+          <w:rFonts w:ascii="Garamond" w:hAnsi="Garamond"/>
+        </w:rPr>
+        <w:t xml:space="preserve">, </w:t>
+      </w:r>
+      <w:r>
+        <w:rPr>
+          <w:rFonts w:ascii="Garamond" w:hAnsi="Garamond"/>
+        </w:rPr>
+        <w:t>MSR '05 Proceedings of the 2005 international workshop on Mining software repositories</w:t>
+      </w:r>
+    </w:p>
+    <w:p>
+      <w:pPr>
+        <w:pStyle w:val="ListParagraph"/>
+        <w:numPr>
+          <w:ilvl w:val="0"/>
+          <w:numId w:val="2"/>
+        </w:numPr>
+        <w:spacing w:after="60"/>
+        <w:rPr>
+          <w:rFonts w:ascii="Garamond" w:hAnsi="Garamond"/>
+        </w:rPr>
+      </w:pPr>
+      <w:proofErr w:type="spellStart"/>
+      <w:r>
+        <w:rPr>
+          <w:rFonts w:ascii="Garamond" w:hAnsi="Garamond"/>
+        </w:rPr>
+        <w:t>Loannis</w:t>
+      </w:r>
+      <w:proofErr w:type="spellEnd"/>
+      <w:r>
+        <w:rPr>
+          <w:rFonts w:ascii="Garamond" w:hAnsi="Garamond"/>
+        </w:rPr>
+        <w:t xml:space="preserve"> </w:t>
+      </w:r>
+      <w:proofErr w:type="spellStart"/>
+      <w:r>
+        <w:rPr>
+          <w:rFonts w:ascii="Garamond" w:hAnsi="Garamond"/>
+        </w:rPr>
+        <w:t>Stamelos</w:t>
+      </w:r>
+      <w:proofErr w:type="spellEnd"/>
+      <w:r>
+        <w:rPr>
+          <w:rFonts w:ascii="Garamond" w:hAnsi="Garamond"/>
+        </w:rPr>
+        <w:t xml:space="preserve"> et al, </w:t>
+      </w:r>
+      <w:r>
+        <w:rPr>
+          <w:rFonts w:ascii="Garamond" w:hAnsi="Garamond"/>
+        </w:rPr>
+        <w:t>Code quality analysis in open source software development</w:t>
+      </w:r>
+      <w:r>
+        <w:rPr>
+          <w:rFonts w:ascii="Garamond" w:hAnsi="Garamond"/>
+        </w:rPr>
+        <w:t xml:space="preserve">, </w:t>
+      </w:r>
+      <w:r>
+        <w:rPr>
+          <w:rFonts w:ascii="Garamond" w:hAnsi="Garamond"/>
+        </w:rPr>
+        <w:t>Information Systems Journal (Impact Factor: 2.07). 01/2002; 12(1):43-60. DOI: 10.1046/j.1365-2575.2002.00117.x</w:t>
+      </w:r>
+    </w:p>
+    <w:p>
+      <w:pPr>
+        <w:pStyle w:val="ListParagraph"/>
+        <w:numPr>
+          <w:ilvl w:val="0"/>
+          <w:numId w:val="2"/>
+        </w:numPr>
+        <w:spacing w:after="60"/>
+        <w:rPr>
+          <w:rFonts w:ascii="Garamond" w:hAnsi="Garamond"/>
+        </w:rPr>
+      </w:pPr>
+      <w:r>
+        <w:rPr>
+          <w:rFonts w:ascii="Garamond" w:hAnsi="Garamond"/>
+        </w:rPr>
+        <w:t>Yue Jiang</w:t>
+      </w:r>
+      <w:r>
+        <w:rPr>
+          <w:rFonts w:ascii="Garamond" w:hAnsi="Garamond"/>
+        </w:rPr>
+        <w:t xml:space="preserve"> et al, </w:t>
+      </w:r>
+      <w:r>
+        <w:rPr>
+          <w:rFonts w:ascii="Garamond" w:hAnsi="Garamond"/>
+        </w:rPr>
+        <w:t>Comparing Design and Code Metrics for Software Quality</w:t>
+      </w:r>
+      <w:r>
+        <w:rPr>
+          <w:rFonts w:ascii="Garamond" w:hAnsi="Garamond"/>
+        </w:rPr>
+        <w:t xml:space="preserve"> </w:t>
+      </w:r>
+      <w:r>
+        <w:rPr>
+          <w:rFonts w:ascii="Garamond" w:hAnsi="Garamond"/>
+        </w:rPr>
+        <w:t>Prediction</w:t>
+      </w:r>
+      <w:r>
+        <w:rPr>
+          <w:rFonts w:ascii="Garamond" w:hAnsi="Garamond"/>
+        </w:rPr>
+        <w:t xml:space="preserve">, </w:t>
+      </w:r>
+      <w:r>
+        <w:rPr>
+          <w:rFonts w:ascii="Garamond" w:hAnsi="Garamond"/>
+        </w:rPr>
+        <w:t>05/2008; DOI: 10.1145/1370788.1370793</w:t>
+      </w:r>
+    </w:p>
+    <w:p>
+      <w:pPr>
+        <w:pStyle w:val="ListParagraph"/>
+        <w:numPr>
+          <w:ilvl w:val="0"/>
+          <w:numId w:val="2"/>
+        </w:numPr>
+        <w:spacing w:after="60"/>
+        <w:rPr>
+          <w:rFonts w:ascii="Garamond" w:hAnsi="Garamond"/>
+        </w:rPr>
+      </w:pPr>
+      <w:proofErr w:type="spellStart"/>
+      <w:r>
+        <w:rPr>
+          <w:rFonts w:ascii="Garamond" w:hAnsi="Garamond"/>
+        </w:rPr>
+        <w:t>Diomidis</w:t>
+      </w:r>
+      <w:proofErr w:type="spellEnd"/>
+      <w:r>
+        <w:rPr>
+          <w:rFonts w:ascii="Garamond" w:hAnsi="Garamond"/>
+        </w:rPr>
+        <w:t xml:space="preserve"> </w:t>
+      </w:r>
+      <w:proofErr w:type="spellStart"/>
+      <w:r>
+        <w:rPr>
+          <w:rFonts w:ascii="Garamond" w:hAnsi="Garamond"/>
+        </w:rPr>
+        <w:t>Spinellis</w:t>
+      </w:r>
+      <w:proofErr w:type="spellEnd"/>
+      <w:r>
+        <w:rPr>
+          <w:rFonts w:ascii="Garamond" w:hAnsi="Garamond"/>
+        </w:rPr>
+        <w:t xml:space="preserve"> et al</w:t>
+      </w:r>
+      <w:r>
+        <w:rPr>
+          <w:rFonts w:ascii="Garamond" w:hAnsi="Garamond"/>
+        </w:rPr>
+        <w:t>,</w:t>
+      </w:r>
+      <w:r>
+        <w:t xml:space="preserve"> </w:t>
+      </w:r>
+      <w:r>
+        <w:rPr>
+          <w:rFonts w:ascii="Garamond" w:hAnsi="Garamond"/>
+        </w:rPr>
+        <w:t>Evaluating the Quality of Open Source</w:t>
+      </w:r>
+      <w:r>
+        <w:rPr>
+          <w:rFonts w:ascii="Garamond" w:hAnsi="Garamond"/>
+        </w:rPr>
+        <w:t xml:space="preserve"> </w:t>
+      </w:r>
+      <w:r>
+        <w:rPr>
+          <w:rFonts w:ascii="Garamond" w:hAnsi="Garamond"/>
+        </w:rPr>
+        <w:t>Software</w:t>
+      </w:r>
+      <w:r>
+        <w:rPr>
+          <w:rFonts w:ascii="Garamond" w:hAnsi="Garamond"/>
+        </w:rPr>
+        <w:t xml:space="preserve">, </w:t>
+      </w:r>
+      <w:r>
+        <w:rPr>
+          <w:rFonts w:ascii="Garamond" w:hAnsi="Garamond"/>
+        </w:rPr>
+        <w:t>Electronic Notes in Theoretical C</w:t>
+      </w:r>
+      <w:r>
+        <w:rPr>
+          <w:rFonts w:ascii="Garamond" w:hAnsi="Garamond"/>
+        </w:rPr>
+        <w:t>omputer Science 233 (2009) 5–28</w:t>
+      </w:r>
+    </w:p>
+    <w:p>
+      <w:pPr>
+        <w:pStyle w:val="ListParagraph"/>
+        <w:numPr>
+          <w:ilvl w:val="0"/>
+          <w:numId w:val="2"/>
+        </w:numPr>
+        <w:spacing w:after="60"/>
+        <w:rPr>
+          <w:rFonts w:ascii="Garamond" w:hAnsi="Garamond"/>
+        </w:rPr>
+      </w:pPr>
+      <w:proofErr w:type="spellStart"/>
+      <w:r>
+        <w:rPr>
+          <w:rFonts w:ascii="Garamond" w:hAnsi="Garamond"/>
+        </w:rPr>
+        <w:t>Baishakhi</w:t>
+      </w:r>
+      <w:proofErr w:type="spellEnd"/>
+      <w:r>
+        <w:rPr>
+          <w:rFonts w:ascii="Garamond" w:hAnsi="Garamond"/>
+        </w:rPr>
+        <w:t xml:space="preserve"> Ray</w:t>
+      </w:r>
+      <w:r>
+        <w:rPr>
+          <w:rFonts w:ascii="Garamond" w:hAnsi="Garamond"/>
+        </w:rPr>
+        <w:t xml:space="preserve"> et al, </w:t>
+      </w:r>
+      <w:r>
+        <w:rPr>
+          <w:rFonts w:ascii="Garamond" w:hAnsi="Garamond"/>
+        </w:rPr>
+        <w:t>A Large Scale Study of Programming Languages</w:t>
+      </w:r>
+      <w:r>
+        <w:rPr>
+          <w:rFonts w:ascii="Garamond" w:hAnsi="Garamond"/>
+        </w:rPr>
+        <w:t xml:space="preserve"> </w:t>
+      </w:r>
+      <w:r>
+        <w:rPr>
+          <w:rFonts w:ascii="Garamond" w:hAnsi="Garamond"/>
+        </w:rPr>
+        <w:t xml:space="preserve">and Code Quality in </w:t>
+      </w:r>
+      <w:proofErr w:type="spellStart"/>
+      <w:r>
+        <w:rPr>
+          <w:rFonts w:ascii="Garamond" w:hAnsi="Garamond"/>
+        </w:rPr>
+        <w:t>Github</w:t>
+      </w:r>
+      <w:proofErr w:type="spellEnd"/>
+      <w:r>
+        <w:rPr>
+          <w:rFonts w:ascii="Garamond" w:hAnsi="Garamond"/>
+        </w:rPr>
+        <w:t>,</w:t>
+      </w:r>
+      <w:r>
+        <w:t xml:space="preserve"> </w:t>
+      </w:r>
+      <w:r>
+        <w:rPr>
+          <w:rFonts w:ascii="Garamond" w:hAnsi="Garamond"/>
+        </w:rPr>
+        <w:t>FSE 2014 Proceedings of the 22nd ACM SIGSOFT International Symposium on Foundations of Software Engineering</w:t>
+      </w:r>
+    </w:p>
+    <w:p>
+      <w:pPr>
+        <w:pStyle w:val="ListParagraph"/>
+        <w:numPr>
+          <w:ilvl w:val="0"/>
+          <w:numId w:val="2"/>
+        </w:numPr>
+        <w:spacing w:after="60"/>
+        <w:rPr>
+          <w:rFonts w:ascii="Garamond" w:hAnsi="Garamond"/>
+        </w:rPr>
+      </w:pPr>
+      <w:r>
+        <w:rPr>
+          <w:rFonts w:ascii="Garamond" w:hAnsi="Garamond"/>
+        </w:rPr>
+        <w:t xml:space="preserve"> </w:t>
+      </w:r>
+      <w:r>
+        <w:rPr>
+          <w:rFonts w:ascii="Garamond" w:hAnsi="Garamond"/>
+        </w:rPr>
+        <w:t xml:space="preserve">Claire Le </w:t>
+      </w:r>
+      <w:proofErr w:type="spellStart"/>
+      <w:r>
+        <w:rPr>
+          <w:rFonts w:ascii="Garamond" w:hAnsi="Garamond"/>
+        </w:rPr>
+        <w:t>Goues</w:t>
+      </w:r>
+      <w:proofErr w:type="spellEnd"/>
+      <w:r>
+        <w:rPr>
+          <w:rFonts w:ascii="Garamond" w:hAnsi="Garamond"/>
+        </w:rPr>
+        <w:t xml:space="preserve"> and Westley Weimer</w:t>
+      </w:r>
+      <w:r>
+        <w:rPr>
+          <w:rFonts w:ascii="Garamond" w:hAnsi="Garamond"/>
+        </w:rPr>
+        <w:t xml:space="preserve">, </w:t>
+      </w:r>
+      <w:r>
+        <w:rPr>
+          <w:rFonts w:ascii="Garamond" w:hAnsi="Garamond"/>
+        </w:rPr>
+        <w:t>Measuring Code Quality</w:t>
+      </w:r>
+      <w:r>
+        <w:rPr>
+          <w:rFonts w:ascii="Garamond" w:hAnsi="Garamond"/>
+        </w:rPr>
+        <w:t xml:space="preserve"> </w:t>
+      </w:r>
+      <w:r>
+        <w:rPr>
+          <w:rFonts w:ascii="Garamond" w:hAnsi="Garamond"/>
+        </w:rPr>
+        <w:t>to Improve Specification Mining</w:t>
+      </w:r>
+      <w:r>
+        <w:rPr>
+          <w:rFonts w:ascii="Garamond" w:hAnsi="Garamond"/>
+        </w:rPr>
+        <w:t xml:space="preserve">, IEEE transactions on software engineering, </w:t>
+      </w:r>
+      <w:proofErr w:type="spellStart"/>
+      <w:r>
+        <w:rPr>
+          <w:rFonts w:ascii="Garamond" w:hAnsi="Garamond"/>
+        </w:rPr>
+        <w:t>vol</w:t>
+      </w:r>
+      <w:proofErr w:type="spellEnd"/>
+      <w:r>
+        <w:rPr>
+          <w:rFonts w:ascii="Garamond" w:hAnsi="Garamond"/>
+        </w:rPr>
+        <w:t xml:space="preserve"> 38, no 1, January/February, 2012 175</w:t>
+      </w:r>
+    </w:p>
+    <w:p>
+      <w:pPr>
+        <w:pStyle w:val="ListParagraph"/>
+        <w:numPr>
+          <w:ilvl w:val="0"/>
+          <w:numId w:val="2"/>
+        </w:numPr>
+        <w:spacing w:after="60"/>
+        <w:rPr>
+          <w:rFonts w:ascii="Garamond" w:hAnsi="Garamond"/>
+        </w:rPr>
+      </w:pPr>
+      <w:r>
+        <w:rPr>
+          <w:rFonts w:ascii="Garamond" w:hAnsi="Garamond"/>
+        </w:rPr>
+        <w:t>Oskar Jarczyk1</w:t>
+      </w:r>
+      <w:r>
+        <w:rPr>
+          <w:rFonts w:ascii="Garamond" w:hAnsi="Garamond"/>
+        </w:rPr>
+        <w:t xml:space="preserve"> et al, </w:t>
+      </w:r>
+      <w:r>
+        <w:rPr>
+          <w:rFonts w:ascii="Garamond" w:hAnsi="Garamond"/>
+        </w:rPr>
+        <w:t>GitHub Projects.</w:t>
+      </w:r>
+      <w:r>
+        <w:rPr>
+          <w:rFonts w:ascii="Garamond" w:hAnsi="Garamond"/>
+        </w:rPr>
+        <w:t xml:space="preserve"> </w:t>
+      </w:r>
+      <w:r>
+        <w:rPr>
+          <w:rFonts w:ascii="Garamond" w:hAnsi="Garamond"/>
+        </w:rPr>
+        <w:t>Quality Analysis of Open-Source Software</w:t>
+      </w:r>
+      <w:r>
+        <w:rPr>
+          <w:rFonts w:ascii="Garamond" w:hAnsi="Garamond"/>
+        </w:rPr>
+        <w:t xml:space="preserve">, </w:t>
+      </w:r>
+      <w:r>
+        <w:rPr>
+          <w:rFonts w:ascii="Garamond" w:hAnsi="Garamond"/>
+        </w:rPr>
+        <w:t>Volume 8851 of the series Lecture Notes in Computer Science pp 80-94</w:t>
+      </w:r>
+    </w:p>
+    <w:p>
+      <w:pPr>
+        <w:pStyle w:val="ListParagraph"/>
+        <w:numPr>
+          <w:ilvl w:val="0"/>
+          <w:numId w:val="2"/>
+        </w:numPr>
+        <w:spacing w:after="60"/>
+        <w:rPr>
+          <w:rFonts w:ascii="Garamond" w:hAnsi="Garamond"/>
+        </w:rPr>
+      </w:pPr>
+      <w:r>
+        <w:rPr>
+          <w:rFonts w:ascii="Garamond" w:hAnsi="Garamond"/>
+        </w:rPr>
+        <w:t>Agrawal, K.</w:t>
+      </w:r>
+      <w:r>
+        <w:rPr>
+          <w:rFonts w:ascii="Garamond" w:hAnsi="Garamond"/>
+        </w:rPr>
+        <w:t xml:space="preserve"> </w:t>
+      </w:r>
+      <w:r>
+        <w:rPr>
+          <w:rFonts w:ascii="Garamond" w:hAnsi="Garamond"/>
+        </w:rPr>
+        <w:t>Commit Quality in Five High Performance Computing Projects</w:t>
+      </w:r>
+      <w:r>
+        <w:rPr>
+          <w:rFonts w:ascii="Garamond" w:hAnsi="Garamond"/>
+        </w:rPr>
+        <w:t xml:space="preserve">, </w:t>
+      </w:r>
+      <w:r>
+        <w:rPr>
+          <w:rFonts w:ascii="Garamond" w:hAnsi="Garamond"/>
+        </w:rPr>
+        <w:t>Software Engineering for High Performance Computing in Science (SE4HPCS), 2015 IEEE/ACM 1st International Workshop</w:t>
+      </w:r>
+      <w:r>
+        <w:rPr>
+          <w:rFonts w:ascii="Garamond" w:hAnsi="Garamond"/>
+        </w:rPr>
+        <w:t>, 2015</w:t>
+      </w:r>
+    </w:p>
+    <w:p>
+      <w:pPr>
+        <w:spacing w:after="60"/>
+        <w:rPr>
+          <w:rFonts w:ascii="Garamond" w:hAnsi="Garamond"/>
+        </w:rPr>
+      </w:pPr>
+    </w:p>
+    <w:p>
+      <w:pPr>
+        <w:spacing w:after="60"/>
+        <w:rPr>
+          <w:rFonts w:ascii="Garamond" w:hAnsi="Garamond"/>
+        </w:rPr>
+      </w:pPr>
+    </w:p>
+    <w:p>
+      <w:pPr>
+        <w:spacing w:after="60"/>
+        <w:rPr>
+          <w:rFonts w:ascii="Garamond" w:hAnsi="Garamond"/>
+        </w:rPr>
+      </w:pPr>
+    </w:p>
+    <w:p>
+      <w:pPr>
+        <w:spacing w:after="60"/>
+        <w:rPr>
+          <w:rFonts w:ascii="Garamond" w:hAnsi="Garamond"/>
+        </w:rPr>
+      </w:pPr>
+    </w:p>
+    <w:p>
+      <w:pPr>
+        <w:spacing w:after="60"/>
+        <w:rPr>
+          <w:rFonts w:ascii="Garamond" w:hAnsi="Garamond"/>
+        </w:rPr>
+      </w:pPr>
+    </w:p>
+    <w:p>
+      <w:pPr>
+        <w:spacing w:after="60"/>
+        <w:rPr>
+          <w:rFonts w:ascii="Garamond" w:hAnsi="Garamond"/>
+        </w:rPr>
+      </w:pPr>
+    </w:p>
+    <w:p>
+      <w:pPr>
+        <w:spacing w:after="60"/>
+        <w:rPr>
+          <w:rFonts w:ascii="Garamond" w:hAnsi="Garamond"/>
+        </w:rPr>
+      </w:pPr>
+    </w:p>
+    <w:p>
+      <w:pPr>
+        <w:spacing w:after="60"/>
+        <w:rPr>
+          <w:rFonts w:ascii="Garamond" w:hAnsi="Garamond"/>
+        </w:rPr>
+      </w:pPr>
+    </w:p>
+    <w:p>
+      <w:pPr>
+        <w:spacing w:after="60"/>
+        <w:rPr>
+          <w:rFonts w:ascii="Garamond" w:hAnsi="Garamond"/>
+        </w:rPr>
+      </w:pPr>
+    </w:p>
+    <w:p>
+      <w:pPr>
+        <w:spacing w:after="60"/>
+        <w:rPr>
+          <w:rFonts w:ascii="Garamond" w:hAnsi="Garamond"/>
+        </w:rPr>
+      </w:pPr>
+    </w:p>
+    <w:p>
+      <w:pPr>
+        <w:spacing w:after="60"/>
+        <w:rPr>
+          <w:rFonts w:ascii="Garamond" w:hAnsi="Garamond"/>
+        </w:rPr>
+      </w:pPr>
+    </w:p>
+    <w:p>
+      <w:pPr>
+        <w:spacing w:after="60"/>
+        <w:rPr>
+          <w:rFonts w:ascii="Garamond" w:hAnsi="Garamond"/>
+        </w:rPr>
+      </w:pPr>
+    </w:p>
+    <w:p>
+      <w:pPr>
+        <w:spacing w:after="60"/>
+        <w:rPr>
+          <w:rFonts w:ascii="Garamond" w:hAnsi="Garamond"/>
+        </w:rPr>
+      </w:pPr>
+    </w:p>
+    <w:p>
+      <w:pPr>
+        <w:spacing w:after="60"/>
+        <w:rPr>
+          <w:rFonts w:ascii="Garamond" w:hAnsi="Garamond"/>
+        </w:rPr>
+      </w:pPr>
+    </w:p>
+    <w:p>
+      <w:pPr>
+        <w:spacing w:after="60"/>
+        <w:rPr>
+          <w:rFonts w:ascii="Garamond" w:hAnsi="Garamond"/>
+        </w:rPr>
+      </w:pPr>
+    </w:p>
+    <w:p>
+      <w:pPr>
+        <w:spacing w:after="60"/>
+        <w:jc w:val="center"/>
+        <w:rPr>
+          <w:rFonts w:ascii="Garamond" w:hAnsi="Garamond"/>
+        </w:rPr>
+      </w:pPr>
+      <w:r>
+        <w:rPr>
+          <w:rFonts w:ascii="Garamond" w:hAnsi="Garamond"/>
+        </w:rPr>
+        <w:t>Table on Next Page…..</w:t>
+      </w:r>
+    </w:p>
+    <w:p>
+      <w:pPr>
+        <w:spacing w:after="60"/>
+        <w:rPr>
+          <w:rFonts w:ascii="Garamond" w:hAnsi="Garamond"/>
+        </w:rPr>
+      </w:pPr>
+    </w:p>
+    <w:p>
+      <w:pPr>
+        <w:spacing w:after="60"/>
+        <w:rPr>
+          <w:rFonts w:ascii="Garamond" w:hAnsi="Garamond"/>
+        </w:rPr>
+      </w:pPr>
+    </w:p>
+    <w:p>
+      <w:pPr>
+        <w:spacing w:after="60"/>
+        <w:rPr>
+          <w:rFonts w:ascii="Garamond" w:hAnsi="Garamond"/>
+        </w:rPr>
+      </w:pPr>
+    </w:p>
+    <w:p>
+      <w:pPr>
+        <w:spacing w:after="60"/>
+        <w:rPr>
+          <w:rFonts w:ascii="Garamond" w:hAnsi="Garamond"/>
+        </w:rPr>
+      </w:pPr>
+    </w:p>
+    <w:p>
+      <w:pPr>
+        <w:spacing w:after="60"/>
+        <w:rPr>
+          <w:rFonts w:ascii="Garamond" w:hAnsi="Garamond"/>
+        </w:rPr>
+      </w:pPr>
+    </w:p>
+    <w:p>
+      <w:pPr>
+        <w:spacing w:after="60"/>
+        <w:rPr>
+          <w:rFonts w:ascii="Garamond" w:hAnsi="Garamond"/>
+        </w:rPr>
+      </w:pPr>
+    </w:p>
+    <w:p>
+      <w:pPr>
+        <w:spacing w:after="60"/>
+        <w:rPr>
+          <w:rFonts w:ascii="Garamond" w:hAnsi="Garamond"/>
+        </w:rPr>
+      </w:pPr>
+    </w:p>
+    <w:p>
+      <w:pPr>
+        <w:spacing w:after="60"/>
+        <w:rPr>
+          <w:rFonts w:ascii="Garamond" w:hAnsi="Garamond"/>
+        </w:rPr>
+      </w:pPr>
+    </w:p>
+    <w:p>
+      <w:pPr>
+        <w:spacing w:after="60"/>
+        <w:rPr>
+          <w:rFonts w:ascii="Garamond" w:hAnsi="Garamond"/>
+        </w:rPr>
+      </w:pPr>
+    </w:p>
+    <w:p>
+      <w:pPr>
+        <w:spacing w:after="60"/>
+        <w:rPr>
+          <w:rFonts w:ascii="Garamond" w:hAnsi="Garamond"/>
+        </w:rPr>
+      </w:pPr>
+    </w:p>
+    <w:p>
+      <w:pPr>
+        <w:pStyle w:val="ListParagraph"/>
+        <w:numPr>
+          <w:ilvl w:val="0"/>
+          <w:numId w:val="1"/>
+        </w:numPr>
+        <w:spacing w:after="60"/>
+        <w:jc w:val="center"/>
+        <w:rPr>
+          <w:rFonts w:ascii="Garamond" w:hAnsi="Garamond"/>
+        </w:rPr>
+      </w:pPr>
+      <w:r>
+        <w:rPr>
+          <w:rFonts w:ascii="Garamond" w:hAnsi="Garamond"/>
+        </w:rPr>
+        <w:t>APPENDIX</w:t>
+      </w:r>
+    </w:p>
+    <w:p>
+      <w:pPr>
+        <w:spacing w:after="60"/>
         <w:rPr>
           <w:rFonts w:ascii="Garamond" w:hAnsi="Garamond"/>
         </w:rPr>
@@ -4031,8 +5913,8 @@
     <w:tbl>
       <w:tblPr>
         <w:tblStyle w:val="TableGrid"/>
+        <w:tblpPr w:leftFromText="180" w:rightFromText="180" w:vertAnchor="text" w:horzAnchor="margin" w:tblpY="-196"/>
         <w:tblW w:w="0" w:type="auto"/>
-        <w:tblInd w:w="137" w:type="dxa"/>
         <w:tblLook w:val="04A0" w:firstRow="1" w:lastRow="0" w:firstColumn="1" w:lastColumn="0" w:noHBand="0" w:noVBand="1"/>
       </w:tblPr>
       <w:tblGrid>
@@ -4911,19 +6793,7 @@
               <w:rPr>
                 <w:rFonts w:ascii="Garamond" w:hAnsi="Garamond"/>
               </w:rPr>
-              <w:t xml:space="preserve">Number of </w:t>
-            </w:r>
-            <w:r>
-              <w:rPr>
-                <w:rFonts w:ascii="Garamond" w:hAnsi="Garamond"/>
-              </w:rPr>
-              <w:t>closed</w:t>
-            </w:r>
-            <w:r>
-              <w:rPr>
-                <w:rFonts w:ascii="Garamond" w:hAnsi="Garamond"/>
-              </w:rPr>
-              <w:t xml:space="preserve"> bugs (6 months)</w:t>
+              <w:t>Number of closed bugs (6 months)</w:t>
             </w:r>
           </w:p>
         </w:tc>
@@ -5469,7 +7339,6 @@
               <w:rPr>
                 <w:rFonts w:ascii="Garamond" w:hAnsi="Garamond"/>
               </w:rPr>
-              <w:lastRenderedPageBreak/>
               <w:t>Total bug fixes</w:t>
             </w:r>
           </w:p>
@@ -7097,1485 +8966,131 @@
     </w:tbl>
     <w:p>
       <w:pPr>
-        <w:tabs>
-          <w:tab w:val="left" w:pos="996"/>
-        </w:tabs>
-        <w:spacing w:after="60"/>
-        <w:rPr>
-          <w:rFonts w:ascii="Garamond" w:hAnsi="Garamond"/>
-        </w:rPr>
-      </w:pPr>
-    </w:p>
-    <w:p>
-      <w:pPr>
-        <w:tabs>
-          <w:tab w:val="left" w:pos="996"/>
-        </w:tabs>
-        <w:spacing w:after="60"/>
-        <w:ind w:left="996"/>
-        <w:rPr>
-          <w:rFonts w:ascii="Garamond" w:hAnsi="Garamond"/>
-        </w:rPr>
-      </w:pPr>
-      <w:r>
-        <w:rPr>
-          <w:rFonts w:ascii="Garamond" w:hAnsi="Garamond"/>
-        </w:rPr>
-        <w:t>Cover repo type</w:t>
-      </w:r>
-      <w:r>
-        <w:rPr>
-          <w:rFonts w:ascii="Garamond" w:hAnsi="Garamond"/>
-        </w:rPr>
-        <w:t xml:space="preserve"> if room</w:t>
-      </w:r>
-    </w:p>
-    <w:p>
-      <w:pPr>
-        <w:tabs>
-          <w:tab w:val="left" w:pos="996"/>
-        </w:tabs>
-        <w:spacing w:after="60"/>
-        <w:rPr>
-          <w:rFonts w:ascii="Garamond" w:hAnsi="Garamond"/>
-        </w:rPr>
-      </w:pPr>
-    </w:p>
-    <w:p>
-      <w:pPr>
         <w:pStyle w:val="ListParagraph"/>
-        <w:numPr>
-          <w:ilvl w:val="1"/>
-          <w:numId w:val="1"/>
-        </w:numPr>
-        <w:tabs>
-          <w:tab w:val="left" w:pos="996"/>
-        </w:tabs>
-        <w:spacing w:after="60"/>
-        <w:rPr>
-          <w:rFonts w:ascii="Garamond" w:hAnsi="Garamond"/>
-        </w:rPr>
-      </w:pPr>
-      <w:r>
-        <w:rPr>
-          <w:rFonts w:ascii="Garamond" w:hAnsi="Garamond"/>
-        </w:rPr>
-        <w:t>Paper by paper analysis</w:t>
-      </w:r>
-    </w:p>
-    <w:p>
-      <w:pPr>
-        <w:pStyle w:val="ListParagraph"/>
-        <w:tabs>
-          <w:tab w:val="left" w:pos="996"/>
-        </w:tabs>
         <w:spacing w:after="60"/>
         <w:ind w:left="1080"/>
         <w:rPr>
           <w:rFonts w:ascii="Garamond" w:hAnsi="Garamond"/>
         </w:rPr>
       </w:pPr>
-    </w:p>
-    <w:p>
-      <w:pPr>
-        <w:pStyle w:val="ListParagraph"/>
-        <w:numPr>
-          <w:ilvl w:val="0"/>
-          <w:numId w:val="12"/>
-        </w:numPr>
-        <w:tabs>
-          <w:tab w:val="left" w:pos="996"/>
-        </w:tabs>
-        <w:spacing w:after="60"/>
-        <w:rPr>
-          <w:rFonts w:ascii="Garamond" w:hAnsi="Garamond"/>
-        </w:rPr>
-      </w:pPr>
-      <w:bookmarkStart w:id="0" w:name="_GoBack"/>
-      <w:bookmarkEnd w:id="0"/>
-      <w:r>
-        <w:rPr>
-          <w:rFonts w:ascii="Garamond" w:hAnsi="Garamond"/>
-        </w:rPr>
-        <w:t>Commit Quality in Five High Performance Computing Projects</w:t>
-      </w:r>
-    </w:p>
-    <w:p>
-      <w:pPr>
-        <w:tabs>
-          <w:tab w:val="left" w:pos="996"/>
-        </w:tabs>
-        <w:spacing w:after="60"/>
-        <w:ind w:left="1080"/>
-        <w:rPr>
-          <w:rFonts w:ascii="Garamond" w:hAnsi="Garamond"/>
-        </w:rPr>
-      </w:pPr>
-    </w:p>
-    <w:p>
-      <w:pPr>
-        <w:pStyle w:val="ListParagraph"/>
-        <w:numPr>
-          <w:ilvl w:val="0"/>
-          <w:numId w:val="12"/>
-        </w:numPr>
-        <w:tabs>
-          <w:tab w:val="left" w:pos="996"/>
-        </w:tabs>
-        <w:spacing w:after="60"/>
-        <w:rPr>
-          <w:rFonts w:ascii="Garamond" w:hAnsi="Garamond"/>
-        </w:rPr>
-      </w:pPr>
-      <w:r>
-        <w:rPr>
-          <w:rFonts w:ascii="Garamond" w:hAnsi="Garamond"/>
-        </w:rPr>
-        <w:t>Mining student CVS repositories for performance indicators</w:t>
-      </w:r>
-    </w:p>
-    <w:p>
-      <w:pPr>
-        <w:tabs>
-          <w:tab w:val="left" w:pos="996"/>
-        </w:tabs>
-        <w:spacing w:after="60"/>
-        <w:ind w:left="1080"/>
-        <w:rPr>
-          <w:rFonts w:ascii="Garamond" w:hAnsi="Garamond"/>
-        </w:rPr>
-      </w:pPr>
-    </w:p>
-    <w:p>
-      <w:pPr>
-        <w:pStyle w:val="ListParagraph"/>
-        <w:numPr>
-          <w:ilvl w:val="0"/>
-          <w:numId w:val="12"/>
-        </w:numPr>
-        <w:tabs>
-          <w:tab w:val="left" w:pos="996"/>
-        </w:tabs>
-        <w:spacing w:after="60"/>
-        <w:rPr>
-          <w:rFonts w:ascii="Garamond" w:hAnsi="Garamond"/>
-        </w:rPr>
-      </w:pPr>
-      <w:r>
-        <w:rPr>
-          <w:rFonts w:ascii="Garamond" w:hAnsi="Garamond"/>
-        </w:rPr>
-        <w:t>Code quality analysis in open source software development</w:t>
-      </w:r>
-    </w:p>
-    <w:p>
-      <w:pPr>
-        <w:tabs>
-          <w:tab w:val="left" w:pos="996"/>
-        </w:tabs>
-        <w:spacing w:after="60"/>
-        <w:ind w:left="1080"/>
-        <w:rPr>
-          <w:rFonts w:ascii="Garamond" w:hAnsi="Garamond"/>
-        </w:rPr>
-      </w:pPr>
-    </w:p>
-    <w:p>
-      <w:pPr>
-        <w:pStyle w:val="ListParagraph"/>
-        <w:numPr>
-          <w:ilvl w:val="0"/>
-          <w:numId w:val="12"/>
-        </w:numPr>
-        <w:tabs>
-          <w:tab w:val="left" w:pos="996"/>
-        </w:tabs>
-        <w:spacing w:after="60"/>
-        <w:rPr>
-          <w:rFonts w:ascii="Garamond" w:hAnsi="Garamond"/>
-        </w:rPr>
-      </w:pPr>
-      <w:r>
-        <w:rPr>
-          <w:rFonts w:ascii="Garamond" w:hAnsi="Garamond"/>
-        </w:rPr>
-        <w:t>Comparing Design and Code Metrics for Software Quality</w:t>
-      </w:r>
-      <w:r>
-        <w:rPr>
-          <w:rFonts w:ascii="Garamond" w:hAnsi="Garamond"/>
-        </w:rPr>
-        <w:t xml:space="preserve"> </w:t>
-      </w:r>
-      <w:r>
-        <w:rPr>
-          <w:rFonts w:ascii="Garamond" w:hAnsi="Garamond"/>
-        </w:rPr>
-        <w:t>Prediction</w:t>
-      </w:r>
-    </w:p>
-    <w:p>
-      <w:pPr>
-        <w:tabs>
-          <w:tab w:val="left" w:pos="996"/>
-        </w:tabs>
-        <w:spacing w:after="60"/>
-        <w:ind w:left="1080"/>
-        <w:rPr>
-          <w:rFonts w:ascii="Garamond" w:hAnsi="Garamond"/>
-        </w:rPr>
-      </w:pPr>
-    </w:p>
-    <w:p>
-      <w:pPr>
-        <w:pStyle w:val="ListParagraph"/>
-        <w:numPr>
-          <w:ilvl w:val="0"/>
-          <w:numId w:val="12"/>
-        </w:numPr>
-        <w:tabs>
-          <w:tab w:val="left" w:pos="996"/>
-        </w:tabs>
-        <w:spacing w:after="60"/>
-        <w:rPr>
-          <w:rFonts w:ascii="Garamond" w:hAnsi="Garamond"/>
-        </w:rPr>
-      </w:pPr>
-      <w:r>
-        <w:rPr>
-          <w:rFonts w:ascii="Garamond" w:hAnsi="Garamond"/>
-        </w:rPr>
-        <w:t>Evaluating the Quality of Open Source</w:t>
-      </w:r>
-      <w:r>
-        <w:rPr>
-          <w:rFonts w:ascii="Garamond" w:hAnsi="Garamond"/>
-        </w:rPr>
-        <w:t xml:space="preserve"> </w:t>
-      </w:r>
-      <w:r>
-        <w:rPr>
-          <w:rFonts w:ascii="Garamond" w:hAnsi="Garamond"/>
-        </w:rPr>
-        <w:t>Software</w:t>
-      </w:r>
-    </w:p>
-    <w:p>
-      <w:pPr>
-        <w:tabs>
-          <w:tab w:val="left" w:pos="996"/>
-        </w:tabs>
-        <w:spacing w:after="60"/>
-        <w:ind w:left="1080"/>
-        <w:rPr>
-          <w:rFonts w:ascii="Garamond" w:hAnsi="Garamond"/>
-        </w:rPr>
-      </w:pPr>
-    </w:p>
-    <w:p>
-      <w:pPr>
-        <w:pStyle w:val="ListParagraph"/>
-        <w:numPr>
-          <w:ilvl w:val="0"/>
-          <w:numId w:val="12"/>
-        </w:numPr>
-        <w:tabs>
-          <w:tab w:val="left" w:pos="996"/>
-        </w:tabs>
-        <w:spacing w:after="60"/>
-        <w:rPr>
-          <w:rFonts w:ascii="Garamond" w:hAnsi="Garamond"/>
-        </w:rPr>
-      </w:pPr>
-      <w:r>
-        <w:rPr>
-          <w:rFonts w:ascii="Garamond" w:hAnsi="Garamond"/>
-        </w:rPr>
-        <w:t>A Large Scale Study of Programming Languages</w:t>
-      </w:r>
-      <w:r>
-        <w:rPr>
-          <w:rFonts w:ascii="Garamond" w:hAnsi="Garamond"/>
-        </w:rPr>
-        <w:t xml:space="preserve"> </w:t>
-      </w:r>
-      <w:r>
-        <w:rPr>
-          <w:rFonts w:ascii="Garamond" w:hAnsi="Garamond"/>
-        </w:rPr>
-        <w:t xml:space="preserve">and Code Quality in </w:t>
-      </w:r>
-      <w:proofErr w:type="spellStart"/>
-      <w:r>
-        <w:rPr>
-          <w:rFonts w:ascii="Garamond" w:hAnsi="Garamond"/>
-        </w:rPr>
-        <w:t>Github</w:t>
-      </w:r>
-      <w:proofErr w:type="spellEnd"/>
-    </w:p>
-    <w:p>
-      <w:pPr>
-        <w:tabs>
-          <w:tab w:val="left" w:pos="996"/>
-        </w:tabs>
-        <w:spacing w:after="60"/>
-        <w:ind w:left="1080"/>
-        <w:rPr>
-          <w:rFonts w:ascii="Garamond" w:hAnsi="Garamond"/>
-        </w:rPr>
-      </w:pPr>
-    </w:p>
-    <w:p>
-      <w:pPr>
-        <w:tabs>
-          <w:tab w:val="left" w:pos="996"/>
-        </w:tabs>
-        <w:spacing w:after="60"/>
-        <w:ind w:left="1080"/>
-        <w:rPr>
-          <w:rFonts w:ascii="Garamond" w:hAnsi="Garamond"/>
-        </w:rPr>
-      </w:pPr>
-      <w:r>
-        <w:rPr>
-          <w:rFonts w:ascii="Garamond" w:hAnsi="Garamond"/>
-        </w:rPr>
-        <w:t xml:space="preserve">G) </w:t>
-      </w:r>
-      <w:r>
-        <w:rPr>
-          <w:rFonts w:ascii="Garamond" w:hAnsi="Garamond"/>
-        </w:rPr>
-        <w:t xml:space="preserve"> </w:t>
-      </w:r>
-      <w:r>
-        <w:rPr>
-          <w:rFonts w:ascii="Garamond" w:hAnsi="Garamond"/>
-        </w:rPr>
-        <w:t>Measuring Code Quality</w:t>
-      </w:r>
-      <w:r>
-        <w:rPr>
-          <w:rFonts w:ascii="Garamond" w:hAnsi="Garamond"/>
-        </w:rPr>
-        <w:t xml:space="preserve"> </w:t>
-      </w:r>
-      <w:r>
-        <w:rPr>
-          <w:rFonts w:ascii="Garamond" w:hAnsi="Garamond"/>
-        </w:rPr>
-        <w:t>to Improve Specification Mining</w:t>
-      </w:r>
-    </w:p>
-    <w:p>
-      <w:pPr>
-        <w:tabs>
-          <w:tab w:val="left" w:pos="996"/>
-        </w:tabs>
-        <w:spacing w:after="60"/>
-        <w:ind w:left="1080"/>
-        <w:rPr>
-          <w:rFonts w:ascii="Garamond" w:hAnsi="Garamond"/>
-        </w:rPr>
-      </w:pPr>
-    </w:p>
-    <w:p>
-      <w:pPr>
-        <w:pStyle w:val="ListParagraph"/>
-        <w:numPr>
-          <w:ilvl w:val="0"/>
-          <w:numId w:val="13"/>
-        </w:numPr>
-        <w:tabs>
-          <w:tab w:val="left" w:pos="996"/>
-        </w:tabs>
-        <w:spacing w:after="60"/>
-        <w:rPr>
-          <w:rFonts w:ascii="Garamond" w:hAnsi="Garamond"/>
-        </w:rPr>
-      </w:pPr>
-      <w:r>
-        <w:rPr>
-          <w:rFonts w:ascii="Garamond" w:hAnsi="Garamond"/>
-        </w:rPr>
-        <w:t>GitHub Projects. Quality Analysis of Open-Source Software</w:t>
-      </w:r>
-    </w:p>
-    <w:p>
-      <w:pPr>
-        <w:tabs>
-          <w:tab w:val="left" w:pos="996"/>
-        </w:tabs>
-        <w:spacing w:after="60"/>
-        <w:rPr>
-          <w:rFonts w:ascii="Garamond" w:hAnsi="Garamond"/>
-        </w:rPr>
-      </w:pPr>
-      <w:r>
-        <w:rPr>
-          <w:rFonts w:ascii="Garamond" w:hAnsi="Garamond"/>
-        </w:rPr>
-        <w:tab/>
-      </w:r>
-    </w:p>
-    <w:p>
-      <w:pPr>
-        <w:tabs>
-          <w:tab w:val="left" w:pos="996"/>
-        </w:tabs>
-        <w:spacing w:after="60"/>
-        <w:rPr>
-          <w:rFonts w:ascii="Garamond" w:hAnsi="Garamond"/>
-        </w:rPr>
-      </w:pPr>
-    </w:p>
-    <w:p>
-      <w:pPr>
-        <w:tabs>
-          <w:tab w:val="left" w:pos="996"/>
-        </w:tabs>
-        <w:spacing w:after="60"/>
-        <w:ind w:left="360"/>
-        <w:rPr>
-          <w:rFonts w:ascii="Garamond" w:hAnsi="Garamond"/>
-        </w:rPr>
-      </w:pPr>
-    </w:p>
-    <w:p>
-      <w:pPr>
-        <w:tabs>
-          <w:tab w:val="left" w:pos="996"/>
-        </w:tabs>
-        <w:spacing w:after="60"/>
-        <w:ind w:left="360"/>
-        <w:rPr>
-          <w:rFonts w:ascii="Garamond" w:hAnsi="Garamond"/>
-        </w:rPr>
-      </w:pPr>
-    </w:p>
-    <w:p>
-      <w:pPr>
-        <w:tabs>
-          <w:tab w:val="left" w:pos="996"/>
-        </w:tabs>
-        <w:spacing w:after="60"/>
-        <w:ind w:left="360"/>
-        <w:rPr>
-          <w:rFonts w:ascii="Garamond" w:hAnsi="Garamond"/>
-        </w:rPr>
-      </w:pPr>
-    </w:p>
-    <w:p>
-      <w:pPr>
-        <w:tabs>
-          <w:tab w:val="left" w:pos="996"/>
-        </w:tabs>
-        <w:spacing w:after="60"/>
-        <w:ind w:left="360"/>
-        <w:rPr>
-          <w:rFonts w:ascii="Garamond" w:hAnsi="Garamond"/>
-        </w:rPr>
-      </w:pPr>
-    </w:p>
-    <w:p>
-      <w:pPr>
-        <w:tabs>
-          <w:tab w:val="left" w:pos="996"/>
-        </w:tabs>
-        <w:spacing w:after="60"/>
-        <w:ind w:left="360"/>
-        <w:rPr>
-          <w:rFonts w:ascii="Garamond" w:hAnsi="Garamond"/>
-        </w:rPr>
-      </w:pPr>
-    </w:p>
-    <w:p>
-      <w:pPr>
-        <w:pStyle w:val="ListParagraph"/>
-        <w:tabs>
-          <w:tab w:val="left" w:pos="996"/>
-        </w:tabs>
-        <w:spacing w:after="60"/>
-        <w:ind w:left="1080"/>
-        <w:rPr>
-          <w:rFonts w:ascii="Garamond" w:hAnsi="Garamond"/>
-        </w:rPr>
-      </w:pPr>
-    </w:p>
-    <w:p>
-      <w:pPr>
-        <w:pStyle w:val="ListParagraph"/>
-        <w:tabs>
-          <w:tab w:val="left" w:pos="996"/>
-        </w:tabs>
-        <w:spacing w:after="60"/>
-        <w:ind w:left="1080"/>
-        <w:rPr>
-          <w:rFonts w:ascii="Garamond" w:hAnsi="Garamond"/>
-        </w:rPr>
-      </w:pPr>
-    </w:p>
-    <w:p>
-      <w:pPr>
-        <w:pStyle w:val="ListParagraph"/>
-        <w:tabs>
-          <w:tab w:val="left" w:pos="996"/>
-        </w:tabs>
-        <w:spacing w:after="60"/>
-        <w:ind w:left="1080"/>
-        <w:rPr>
-          <w:rFonts w:ascii="Garamond" w:hAnsi="Garamond"/>
-        </w:rPr>
-      </w:pPr>
-    </w:p>
-    <w:p>
-      <w:pPr>
-        <w:pStyle w:val="ListParagraph"/>
-        <w:tabs>
-          <w:tab w:val="left" w:pos="996"/>
-        </w:tabs>
-        <w:spacing w:after="60"/>
-        <w:ind w:left="1080"/>
-        <w:rPr>
-          <w:rFonts w:ascii="Garamond" w:hAnsi="Garamond"/>
-        </w:rPr>
-      </w:pPr>
-    </w:p>
-    <w:p>
-      <w:pPr>
-        <w:pStyle w:val="ListParagraph"/>
-        <w:spacing w:after="60"/>
-        <w:rPr>
-          <w:rFonts w:ascii="Garamond" w:hAnsi="Garamond"/>
-        </w:rPr>
-      </w:pPr>
-    </w:p>
-    <w:p>
-      <w:pPr>
-        <w:spacing w:after="60"/>
-        <w:rPr>
-          <w:rFonts w:ascii="Garamond" w:hAnsi="Garamond"/>
-        </w:rPr>
-      </w:pPr>
-    </w:p>
-    <w:p>
-      <w:pPr>
-        <w:pStyle w:val="ListParagraph"/>
-        <w:spacing w:after="60"/>
-        <w:ind w:left="1080"/>
-        <w:rPr>
-          <w:rFonts w:ascii="Garamond" w:hAnsi="Garamond"/>
-        </w:rPr>
-      </w:pPr>
-    </w:p>
-    <w:p>
-      <w:pPr>
-        <w:spacing w:after="60"/>
-        <w:rPr>
-          <w:rFonts w:ascii="Garamond" w:hAnsi="Garamond"/>
-        </w:rPr>
-      </w:pPr>
-    </w:p>
-    <w:p>
-      <w:pPr>
-        <w:spacing w:after="60"/>
-        <w:rPr>
-          <w:rFonts w:ascii="Garamond" w:hAnsi="Garamond"/>
-        </w:rPr>
-      </w:pPr>
-    </w:p>
-    <w:p>
-      <w:pPr>
-        <w:spacing w:after="60"/>
-        <w:rPr>
-          <w:rFonts w:ascii="Garamond" w:hAnsi="Garamond"/>
-        </w:rPr>
-      </w:pPr>
-    </w:p>
-    <w:p>
-      <w:pPr>
-        <w:pStyle w:val="ListParagraph"/>
-        <w:spacing w:after="60"/>
-        <w:ind w:left="1080"/>
-        <w:rPr>
-          <w:rFonts w:ascii="Garamond" w:hAnsi="Garamond"/>
-        </w:rPr>
-      </w:pPr>
-    </w:p>
-    <w:p>
-      <w:pPr>
-        <w:spacing w:after="60"/>
-        <w:rPr>
-          <w:rFonts w:ascii="Garamond" w:hAnsi="Garamond"/>
-        </w:rPr>
-      </w:pPr>
-    </w:p>
-    <w:p>
-      <w:pPr>
-        <w:spacing w:after="60"/>
-        <w:rPr>
-          <w:rFonts w:ascii="Garamond" w:hAnsi="Garamond"/>
-        </w:rPr>
-      </w:pPr>
-    </w:p>
-    <w:p>
-      <w:pPr>
-        <w:spacing w:after="60"/>
-        <w:rPr>
-          <w:rFonts w:ascii="Garamond" w:hAnsi="Garamond"/>
-        </w:rPr>
-      </w:pPr>
-    </w:p>
-    <w:p>
-      <w:pPr>
-        <w:pStyle w:val="ListParagraph"/>
-        <w:spacing w:after="60"/>
-        <w:ind w:left="1080"/>
-        <w:rPr>
-          <w:rFonts w:ascii="Garamond" w:hAnsi="Garamond"/>
-        </w:rPr>
-      </w:pPr>
-    </w:p>
-    <w:p>
-      <w:pPr>
-        <w:pStyle w:val="ListParagraph"/>
-        <w:spacing w:after="60"/>
-        <w:ind w:left="1080"/>
-        <w:rPr>
-          <w:rFonts w:ascii="Garamond" w:hAnsi="Garamond"/>
-        </w:rPr>
-      </w:pPr>
-    </w:p>
-    <w:p>
-      <w:pPr>
-        <w:pStyle w:val="ListParagraph"/>
-        <w:spacing w:after="60"/>
-        <w:ind w:left="1080"/>
-        <w:rPr>
-          <w:rFonts w:ascii="Garamond" w:hAnsi="Garamond"/>
-        </w:rPr>
-      </w:pPr>
-    </w:p>
-    <w:p>
-      <w:pPr>
-        <w:pStyle w:val="ListParagraph"/>
-        <w:spacing w:after="60"/>
-        <w:ind w:left="1080"/>
-        <w:rPr>
-          <w:rFonts w:ascii="Garamond" w:hAnsi="Garamond"/>
-        </w:rPr>
-      </w:pPr>
-    </w:p>
-    <w:p>
-      <w:pPr>
-        <w:pStyle w:val="ListParagraph"/>
-        <w:spacing w:after="60"/>
-        <w:rPr>
-          <w:rFonts w:ascii="Garamond" w:hAnsi="Garamond"/>
-        </w:rPr>
-      </w:pPr>
-      <w:r>
-        <w:rPr>
-          <w:rFonts w:ascii="Garamond" w:hAnsi="Garamond"/>
-        </w:rPr>
-        <w:br/>
-      </w:r>
-    </w:p>
-    <w:p>
-      <w:pPr>
-        <w:spacing w:after="60"/>
-        <w:jc w:val="center"/>
-        <w:rPr>
-          <w:rFonts w:ascii="Garamond" w:hAnsi="Garamond"/>
-        </w:rPr>
-      </w:pPr>
-    </w:p>
-    <w:p>
-      <w:pPr>
-        <w:pStyle w:val="ListParagraph"/>
-        <w:numPr>
-          <w:ilvl w:val="0"/>
-          <w:numId w:val="1"/>
-        </w:numPr>
-        <w:spacing w:after="60"/>
-        <w:jc w:val="center"/>
-        <w:rPr>
-          <w:rFonts w:ascii="Garamond" w:hAnsi="Garamond"/>
-        </w:rPr>
-      </w:pPr>
-      <w:r>
-        <w:rPr>
-          <w:rFonts w:ascii="Garamond" w:hAnsi="Garamond"/>
-        </w:rPr>
-        <w:t>DISCUSSIONS</w:t>
-      </w:r>
-      <w:r>
-        <w:rPr>
-          <w:rFonts w:ascii="Garamond" w:hAnsi="Garamond"/>
-        </w:rPr>
-        <w:t xml:space="preserve"> // mention no industry context</w:t>
-      </w:r>
-    </w:p>
-    <w:p>
-      <w:pPr>
-        <w:spacing w:after="60"/>
-        <w:jc w:val="center"/>
-        <w:rPr>
-          <w:rFonts w:ascii="Garamond" w:hAnsi="Garamond"/>
-        </w:rPr>
-      </w:pPr>
-    </w:p>
-    <w:p>
-      <w:pPr>
-        <w:spacing w:after="60"/>
-        <w:jc w:val="center"/>
-        <w:rPr>
-          <w:rFonts w:ascii="Garamond" w:hAnsi="Garamond"/>
-        </w:rPr>
-      </w:pPr>
-    </w:p>
-    <w:p>
-      <w:pPr>
-        <w:pStyle w:val="ListParagraph"/>
-        <w:numPr>
-          <w:ilvl w:val="0"/>
-          <w:numId w:val="1"/>
-        </w:numPr>
-        <w:spacing w:after="60"/>
-        <w:jc w:val="center"/>
-        <w:rPr>
-          <w:rFonts w:ascii="Garamond" w:hAnsi="Garamond"/>
-        </w:rPr>
-      </w:pPr>
-      <w:r>
-        <w:rPr>
-          <w:rFonts w:ascii="Garamond" w:hAnsi="Garamond"/>
-        </w:rPr>
-        <w:t>CONCLUSIONS</w:t>
-      </w:r>
-    </w:p>
-    <w:p>
-      <w:pPr>
-        <w:spacing w:after="60"/>
-        <w:rPr>
-          <w:rFonts w:ascii="Garamond" w:hAnsi="Garamond"/>
-        </w:rPr>
-      </w:pPr>
-    </w:p>
-    <w:p>
-      <w:pPr>
-        <w:spacing w:after="60"/>
-        <w:jc w:val="center"/>
-        <w:rPr>
-          <w:rFonts w:ascii="Garamond" w:hAnsi="Garamond"/>
-        </w:rPr>
-      </w:pPr>
-    </w:p>
-    <w:p>
-      <w:pPr>
-        <w:pStyle w:val="ListParagraph"/>
-        <w:numPr>
-          <w:ilvl w:val="0"/>
-          <w:numId w:val="1"/>
-        </w:numPr>
-        <w:spacing w:after="60"/>
-        <w:jc w:val="center"/>
-        <w:rPr>
-          <w:rFonts w:ascii="Garamond" w:hAnsi="Garamond"/>
-        </w:rPr>
-      </w:pPr>
-      <w:r>
-        <w:rPr>
-          <w:rFonts w:ascii="Garamond" w:hAnsi="Garamond"/>
-        </w:rPr>
-        <w:t>REREFENCES</w:t>
-      </w:r>
-    </w:p>
-    <w:p>
-      <w:pPr>
-        <w:pStyle w:val="ListParagraph"/>
-        <w:spacing w:after="60"/>
-        <w:rPr>
-          <w:rFonts w:ascii="Garamond" w:hAnsi="Garamond"/>
-        </w:rPr>
-      </w:pPr>
-    </w:p>
-    <w:p>
-      <w:pPr>
-        <w:pStyle w:val="ListParagraph"/>
-        <w:numPr>
-          <w:ilvl w:val="0"/>
-          <w:numId w:val="2"/>
-        </w:numPr>
-        <w:spacing w:after="60"/>
-        <w:rPr>
-          <w:rFonts w:ascii="Garamond" w:hAnsi="Garamond"/>
-        </w:rPr>
-      </w:pPr>
-      <w:r>
-        <w:rPr>
-          <w:rFonts w:ascii="Garamond" w:hAnsi="Garamond"/>
-          <w:color w:val="000000"/>
-        </w:rPr>
-        <w:t xml:space="preserve">B. </w:t>
-      </w:r>
-      <w:proofErr w:type="spellStart"/>
-      <w:r>
-        <w:rPr>
-          <w:rFonts w:ascii="Garamond" w:hAnsi="Garamond"/>
-          <w:color w:val="000000"/>
-        </w:rPr>
-        <w:t>Kitchenham</w:t>
-      </w:r>
-      <w:proofErr w:type="spellEnd"/>
-      <w:r>
-        <w:rPr>
-          <w:rFonts w:ascii="Garamond" w:hAnsi="Garamond"/>
-          <w:color w:val="000000"/>
-        </w:rPr>
-        <w:t xml:space="preserve">, S. Charters. Guidelines for Performing Systematic Literature Reviews in Software Engineering, Technical Report EBSE-2007-01, School of Computer Science and Mathematics, </w:t>
-      </w:r>
-      <w:proofErr w:type="spellStart"/>
-      <w:r>
-        <w:rPr>
-          <w:rFonts w:ascii="Garamond" w:hAnsi="Garamond"/>
-          <w:color w:val="000000"/>
-        </w:rPr>
-        <w:t>Keele</w:t>
-      </w:r>
-      <w:proofErr w:type="spellEnd"/>
-      <w:r>
-        <w:rPr>
-          <w:rFonts w:ascii="Garamond" w:hAnsi="Garamond"/>
-          <w:color w:val="000000"/>
-        </w:rPr>
-        <w:t xml:space="preserve"> University, 2007.</w:t>
-      </w:r>
-    </w:p>
-    <w:p>
-      <w:pPr>
-        <w:pStyle w:val="ListParagraph"/>
-        <w:numPr>
-          <w:ilvl w:val="0"/>
-          <w:numId w:val="2"/>
-        </w:numPr>
-        <w:spacing w:after="60"/>
-        <w:rPr>
-          <w:rFonts w:ascii="Garamond" w:hAnsi="Garamond"/>
-        </w:rPr>
-      </w:pPr>
-      <w:r>
-        <w:rPr>
-          <w:rFonts w:ascii="Garamond" w:hAnsi="Garamond"/>
-        </w:rPr>
-        <w:t xml:space="preserve">Robert </w:t>
-      </w:r>
-      <w:proofErr w:type="spellStart"/>
-      <w:r>
-        <w:rPr>
-          <w:rFonts w:ascii="Garamond" w:hAnsi="Garamond"/>
-        </w:rPr>
-        <w:t>Baggen</w:t>
-      </w:r>
-      <w:proofErr w:type="spellEnd"/>
-      <w:r>
-        <w:rPr>
-          <w:rFonts w:ascii="Garamond" w:hAnsi="Garamond"/>
-        </w:rPr>
-        <w:t xml:space="preserve">, </w:t>
-      </w:r>
-      <w:r>
-        <w:rPr>
-          <w:rFonts w:ascii="Garamond" w:hAnsi="Garamond"/>
-        </w:rPr>
-        <w:t>et al</w:t>
-      </w:r>
-      <w:r>
-        <w:rPr>
-          <w:rFonts w:ascii="Garamond" w:hAnsi="Garamond"/>
-        </w:rPr>
-        <w:t xml:space="preserve">. </w:t>
-      </w:r>
-      <w:r>
-        <w:rPr>
-          <w:rFonts w:ascii="Garamond" w:hAnsi="Garamond"/>
-        </w:rPr>
-        <w:t>Standardized code quality benchmarking for improving software maintainability</w:t>
-      </w:r>
-      <w:r>
-        <w:rPr>
-          <w:rFonts w:ascii="Garamond" w:hAnsi="Garamond"/>
-        </w:rPr>
-        <w:t xml:space="preserve">, </w:t>
-      </w:r>
-      <w:r>
-        <w:t xml:space="preserve">Springer </w:t>
-      </w:r>
-      <w:proofErr w:type="spellStart"/>
-      <w:r>
-        <w:t>Science+Business</w:t>
-      </w:r>
-      <w:proofErr w:type="spellEnd"/>
-      <w:r>
-        <w:t xml:space="preserve"> Media, LLC 2011</w:t>
-      </w:r>
-    </w:p>
-    <w:p>
-      <w:pPr>
-        <w:pStyle w:val="ListParagraph"/>
-        <w:numPr>
-          <w:ilvl w:val="0"/>
-          <w:numId w:val="2"/>
-        </w:numPr>
-        <w:spacing w:after="60"/>
-        <w:rPr>
-          <w:rFonts w:ascii="Garamond" w:hAnsi="Garamond"/>
-        </w:rPr>
-      </w:pPr>
-      <w:proofErr w:type="spellStart"/>
-      <w:r>
-        <w:rPr>
-          <w:rFonts w:ascii="Garamond" w:hAnsi="Garamond"/>
-        </w:rPr>
-        <w:t>Ioannis</w:t>
-      </w:r>
-      <w:proofErr w:type="spellEnd"/>
-      <w:r>
-        <w:rPr>
-          <w:rFonts w:ascii="Garamond" w:hAnsi="Garamond"/>
-        </w:rPr>
-        <w:t xml:space="preserve"> </w:t>
-      </w:r>
-      <w:proofErr w:type="spellStart"/>
-      <w:r>
-        <w:rPr>
-          <w:rFonts w:ascii="Garamond" w:hAnsi="Garamond"/>
-        </w:rPr>
-        <w:t>Samoladas</w:t>
-      </w:r>
-      <w:proofErr w:type="spellEnd"/>
-      <w:r>
-        <w:rPr>
-          <w:rFonts w:ascii="Garamond" w:hAnsi="Garamond"/>
-        </w:rPr>
-        <w:t xml:space="preserve"> et al, Open Source Software Development Should Strive for even greater code maintainability, </w:t>
-      </w:r>
-      <w:r>
-        <w:rPr>
-          <w:rFonts w:ascii="Garamond" w:hAnsi="Garamond"/>
-        </w:rPr>
-        <w:t>Communications of the ACM Volume 47 Issue 10, October 2004 Pages 83-87</w:t>
-      </w:r>
-    </w:p>
-    <w:p>
-      <w:pPr>
-        <w:pStyle w:val="ListParagraph"/>
-        <w:numPr>
-          <w:ilvl w:val="0"/>
-          <w:numId w:val="2"/>
-        </w:numPr>
-        <w:spacing w:after="60"/>
-        <w:rPr>
-          <w:rFonts w:ascii="Garamond" w:hAnsi="Garamond"/>
-        </w:rPr>
-      </w:pPr>
-      <w:r>
-        <w:rPr>
-          <w:rFonts w:ascii="Garamond" w:hAnsi="Garamond"/>
-        </w:rPr>
-        <w:t xml:space="preserve">Keir Merle et al, </w:t>
-      </w:r>
-      <w:r>
-        <w:rPr>
-          <w:rFonts w:ascii="Garamond" w:hAnsi="Garamond"/>
-        </w:rPr>
-        <w:t>Mining student CVS repositories for performance indicators</w:t>
-      </w:r>
-      <w:r>
-        <w:rPr>
-          <w:rFonts w:ascii="Garamond" w:hAnsi="Garamond"/>
-        </w:rPr>
-        <w:t xml:space="preserve">, </w:t>
-      </w:r>
-      <w:r>
-        <w:rPr>
-          <w:rFonts w:ascii="Garamond" w:hAnsi="Garamond"/>
-        </w:rPr>
-        <w:t>MSR '05 Proceedings of the 2005 international workshop on Mining software repositories</w:t>
-      </w:r>
-    </w:p>
-    <w:p>
-      <w:pPr>
-        <w:pStyle w:val="ListParagraph"/>
-        <w:numPr>
-          <w:ilvl w:val="0"/>
-          <w:numId w:val="2"/>
-        </w:numPr>
-        <w:spacing w:after="60"/>
-        <w:rPr>
-          <w:rFonts w:ascii="Garamond" w:hAnsi="Garamond"/>
-        </w:rPr>
-      </w:pPr>
-      <w:proofErr w:type="spellStart"/>
-      <w:r>
-        <w:rPr>
-          <w:rFonts w:ascii="Garamond" w:hAnsi="Garamond"/>
-        </w:rPr>
-        <w:t>Loannis</w:t>
-      </w:r>
-      <w:proofErr w:type="spellEnd"/>
-      <w:r>
-        <w:rPr>
-          <w:rFonts w:ascii="Garamond" w:hAnsi="Garamond"/>
-        </w:rPr>
-        <w:t xml:space="preserve"> </w:t>
-      </w:r>
-      <w:proofErr w:type="spellStart"/>
-      <w:r>
-        <w:rPr>
-          <w:rFonts w:ascii="Garamond" w:hAnsi="Garamond"/>
-        </w:rPr>
-        <w:t>Stamelos</w:t>
-      </w:r>
-      <w:proofErr w:type="spellEnd"/>
-      <w:r>
-        <w:rPr>
-          <w:rFonts w:ascii="Garamond" w:hAnsi="Garamond"/>
-        </w:rPr>
-        <w:t xml:space="preserve"> et al, </w:t>
-      </w:r>
-      <w:r>
-        <w:rPr>
-          <w:rFonts w:ascii="Garamond" w:hAnsi="Garamond"/>
-        </w:rPr>
-        <w:t>Code quality analysis in open source software development</w:t>
-      </w:r>
-      <w:r>
-        <w:rPr>
-          <w:rFonts w:ascii="Garamond" w:hAnsi="Garamond"/>
-        </w:rPr>
-        <w:t xml:space="preserve">, </w:t>
-      </w:r>
-      <w:r>
-        <w:rPr>
-          <w:rFonts w:ascii="Garamond" w:hAnsi="Garamond"/>
-        </w:rPr>
-        <w:t>Information Systems Journal (Impact Factor: 2.07). 01/2002; 12(1):43-60. DOI: 10.1046/j.1365-2575.2002.00117.x</w:t>
-      </w:r>
-    </w:p>
-    <w:p>
-      <w:pPr>
-        <w:pStyle w:val="ListParagraph"/>
-        <w:numPr>
-          <w:ilvl w:val="0"/>
-          <w:numId w:val="2"/>
-        </w:numPr>
-        <w:spacing w:after="60"/>
-        <w:rPr>
-          <w:rFonts w:ascii="Garamond" w:hAnsi="Garamond"/>
-        </w:rPr>
-      </w:pPr>
-      <w:r>
-        <w:rPr>
-          <w:rFonts w:ascii="Garamond" w:hAnsi="Garamond"/>
-        </w:rPr>
-        <w:t>Yue Jiang</w:t>
-      </w:r>
-      <w:r>
-        <w:rPr>
-          <w:rFonts w:ascii="Garamond" w:hAnsi="Garamond"/>
-        </w:rPr>
-        <w:t xml:space="preserve"> et al, </w:t>
-      </w:r>
-      <w:r>
-        <w:rPr>
-          <w:rFonts w:ascii="Garamond" w:hAnsi="Garamond"/>
-        </w:rPr>
-        <w:t>Comparing Design and Code Metrics for Software Quality</w:t>
-      </w:r>
-      <w:r>
-        <w:rPr>
-          <w:rFonts w:ascii="Garamond" w:hAnsi="Garamond"/>
-        </w:rPr>
-        <w:t xml:space="preserve"> </w:t>
-      </w:r>
-      <w:r>
-        <w:rPr>
-          <w:rFonts w:ascii="Garamond" w:hAnsi="Garamond"/>
-        </w:rPr>
-        <w:t>Prediction</w:t>
-      </w:r>
-      <w:r>
-        <w:rPr>
-          <w:rFonts w:ascii="Garamond" w:hAnsi="Garamond"/>
-        </w:rPr>
-        <w:t xml:space="preserve">, </w:t>
-      </w:r>
-      <w:r>
-        <w:rPr>
-          <w:rFonts w:ascii="Garamond" w:hAnsi="Garamond"/>
-        </w:rPr>
-        <w:t>05/2008; DOI: 10.1145/1370788.1370793</w:t>
-      </w:r>
-    </w:p>
-    <w:p>
-      <w:pPr>
-        <w:pStyle w:val="ListParagraph"/>
-        <w:numPr>
-          <w:ilvl w:val="0"/>
-          <w:numId w:val="2"/>
-        </w:numPr>
-        <w:spacing w:after="60"/>
-        <w:rPr>
-          <w:rFonts w:ascii="Garamond" w:hAnsi="Garamond"/>
-        </w:rPr>
-      </w:pPr>
-      <w:proofErr w:type="spellStart"/>
-      <w:r>
-        <w:rPr>
-          <w:rFonts w:ascii="Garamond" w:hAnsi="Garamond"/>
-        </w:rPr>
-        <w:t>Diomidis</w:t>
-      </w:r>
-      <w:proofErr w:type="spellEnd"/>
-      <w:r>
-        <w:rPr>
-          <w:rFonts w:ascii="Garamond" w:hAnsi="Garamond"/>
-        </w:rPr>
-        <w:t xml:space="preserve"> </w:t>
-      </w:r>
-      <w:proofErr w:type="spellStart"/>
-      <w:r>
-        <w:rPr>
-          <w:rFonts w:ascii="Garamond" w:hAnsi="Garamond"/>
-        </w:rPr>
-        <w:t>Spinellis</w:t>
-      </w:r>
-      <w:proofErr w:type="spellEnd"/>
-      <w:r>
-        <w:rPr>
-          <w:rFonts w:ascii="Garamond" w:hAnsi="Garamond"/>
-        </w:rPr>
-        <w:t xml:space="preserve"> et al</w:t>
-      </w:r>
-      <w:r>
-        <w:rPr>
-          <w:rFonts w:ascii="Garamond" w:hAnsi="Garamond"/>
-        </w:rPr>
-        <w:t>,</w:t>
-      </w:r>
-      <w:r>
-        <w:t xml:space="preserve"> </w:t>
-      </w:r>
-      <w:r>
-        <w:rPr>
-          <w:rFonts w:ascii="Garamond" w:hAnsi="Garamond"/>
-        </w:rPr>
-        <w:t>Evaluating the Quality of Open Source</w:t>
-      </w:r>
-      <w:r>
-        <w:rPr>
-          <w:rFonts w:ascii="Garamond" w:hAnsi="Garamond"/>
-        </w:rPr>
-        <w:t xml:space="preserve"> </w:t>
-      </w:r>
-      <w:r>
-        <w:rPr>
-          <w:rFonts w:ascii="Garamond" w:hAnsi="Garamond"/>
-        </w:rPr>
-        <w:t>Software</w:t>
-      </w:r>
-      <w:r>
-        <w:rPr>
-          <w:rFonts w:ascii="Garamond" w:hAnsi="Garamond"/>
-        </w:rPr>
-        <w:t xml:space="preserve">, </w:t>
-      </w:r>
-      <w:r>
-        <w:rPr>
-          <w:rFonts w:ascii="Garamond" w:hAnsi="Garamond"/>
-        </w:rPr>
-        <w:t>Electronic Notes in Theoretical C</w:t>
-      </w:r>
-      <w:r>
-        <w:rPr>
-          <w:rFonts w:ascii="Garamond" w:hAnsi="Garamond"/>
-        </w:rPr>
-        <w:t>omputer Science 233 (2009) 5–28</w:t>
-      </w:r>
-    </w:p>
-    <w:p>
-      <w:pPr>
-        <w:pStyle w:val="ListParagraph"/>
-        <w:numPr>
-          <w:ilvl w:val="0"/>
-          <w:numId w:val="2"/>
-        </w:numPr>
-        <w:spacing w:after="60"/>
-        <w:rPr>
-          <w:rFonts w:ascii="Garamond" w:hAnsi="Garamond"/>
-        </w:rPr>
-      </w:pPr>
-      <w:proofErr w:type="spellStart"/>
-      <w:r>
-        <w:rPr>
-          <w:rFonts w:ascii="Garamond" w:hAnsi="Garamond"/>
-        </w:rPr>
-        <w:t>Baishakhi</w:t>
-      </w:r>
-      <w:proofErr w:type="spellEnd"/>
-      <w:r>
-        <w:rPr>
-          <w:rFonts w:ascii="Garamond" w:hAnsi="Garamond"/>
-        </w:rPr>
-        <w:t xml:space="preserve"> Ray</w:t>
-      </w:r>
-      <w:r>
-        <w:rPr>
-          <w:rFonts w:ascii="Garamond" w:hAnsi="Garamond"/>
-        </w:rPr>
-        <w:t xml:space="preserve"> et al, </w:t>
-      </w:r>
-      <w:r>
-        <w:rPr>
-          <w:rFonts w:ascii="Garamond" w:hAnsi="Garamond"/>
-        </w:rPr>
-        <w:t>A Large Scale Study of Programming Languages</w:t>
-      </w:r>
-      <w:r>
-        <w:rPr>
-          <w:rFonts w:ascii="Garamond" w:hAnsi="Garamond"/>
-        </w:rPr>
-        <w:t xml:space="preserve"> </w:t>
-      </w:r>
-      <w:r>
-        <w:rPr>
-          <w:rFonts w:ascii="Garamond" w:hAnsi="Garamond"/>
-        </w:rPr>
-        <w:t xml:space="preserve">and Code Quality in </w:t>
-      </w:r>
-      <w:proofErr w:type="spellStart"/>
-      <w:r>
-        <w:rPr>
-          <w:rFonts w:ascii="Garamond" w:hAnsi="Garamond"/>
-        </w:rPr>
-        <w:t>Github</w:t>
-      </w:r>
-      <w:proofErr w:type="spellEnd"/>
-      <w:r>
-        <w:rPr>
-          <w:rFonts w:ascii="Garamond" w:hAnsi="Garamond"/>
-        </w:rPr>
-        <w:t>,</w:t>
-      </w:r>
-      <w:r>
-        <w:t xml:space="preserve"> </w:t>
-      </w:r>
-      <w:r>
-        <w:rPr>
-          <w:rFonts w:ascii="Garamond" w:hAnsi="Garamond"/>
-        </w:rPr>
-        <w:t>FSE 2014 Proceedings of the 22nd ACM SIGSOFT International Symposium on Foundations of Software Engineering</w:t>
-      </w:r>
-    </w:p>
-    <w:p>
-      <w:pPr>
-        <w:pStyle w:val="ListParagraph"/>
-        <w:numPr>
-          <w:ilvl w:val="0"/>
-          <w:numId w:val="2"/>
-        </w:numPr>
-        <w:spacing w:after="60"/>
-        <w:rPr>
-          <w:rFonts w:ascii="Garamond" w:hAnsi="Garamond"/>
-        </w:rPr>
-      </w:pPr>
-      <w:r>
-        <w:rPr>
-          <w:rFonts w:ascii="Garamond" w:hAnsi="Garamond"/>
-        </w:rPr>
-        <w:t xml:space="preserve"> </w:t>
-      </w:r>
-      <w:r>
-        <w:rPr>
-          <w:rFonts w:ascii="Garamond" w:hAnsi="Garamond"/>
-        </w:rPr>
-        <w:t xml:space="preserve">Claire Le </w:t>
-      </w:r>
-      <w:proofErr w:type="spellStart"/>
-      <w:r>
-        <w:rPr>
-          <w:rFonts w:ascii="Garamond" w:hAnsi="Garamond"/>
-        </w:rPr>
-        <w:t>Goues</w:t>
-      </w:r>
-      <w:proofErr w:type="spellEnd"/>
-      <w:r>
-        <w:rPr>
-          <w:rFonts w:ascii="Garamond" w:hAnsi="Garamond"/>
-        </w:rPr>
-        <w:t xml:space="preserve"> and Westley Weimer</w:t>
-      </w:r>
-      <w:r>
-        <w:rPr>
-          <w:rFonts w:ascii="Garamond" w:hAnsi="Garamond"/>
-        </w:rPr>
-        <w:t xml:space="preserve">, </w:t>
-      </w:r>
-      <w:r>
-        <w:rPr>
-          <w:rFonts w:ascii="Garamond" w:hAnsi="Garamond"/>
-        </w:rPr>
-        <w:t>Measuring Code Quality</w:t>
-      </w:r>
-      <w:r>
-        <w:rPr>
-          <w:rFonts w:ascii="Garamond" w:hAnsi="Garamond"/>
-        </w:rPr>
-        <w:t xml:space="preserve"> </w:t>
-      </w:r>
-      <w:r>
-        <w:rPr>
-          <w:rFonts w:ascii="Garamond" w:hAnsi="Garamond"/>
-        </w:rPr>
-        <w:t>to Improve Specification Mining</w:t>
-      </w:r>
-      <w:r>
-        <w:rPr>
-          <w:rFonts w:ascii="Garamond" w:hAnsi="Garamond"/>
-        </w:rPr>
-        <w:t xml:space="preserve">, IEEE transactions on software engineering, </w:t>
-      </w:r>
-      <w:proofErr w:type="spellStart"/>
-      <w:r>
-        <w:rPr>
-          <w:rFonts w:ascii="Garamond" w:hAnsi="Garamond"/>
-        </w:rPr>
-        <w:t>vol</w:t>
-      </w:r>
-      <w:proofErr w:type="spellEnd"/>
-      <w:r>
-        <w:rPr>
-          <w:rFonts w:ascii="Garamond" w:hAnsi="Garamond"/>
-        </w:rPr>
-        <w:t xml:space="preserve"> 38, no 1, January/February, 2012 175</w:t>
-      </w:r>
-    </w:p>
-    <w:p>
-      <w:pPr>
-        <w:pStyle w:val="ListParagraph"/>
-        <w:numPr>
-          <w:ilvl w:val="0"/>
-          <w:numId w:val="2"/>
-        </w:numPr>
-        <w:spacing w:after="60"/>
-        <w:rPr>
-          <w:rFonts w:ascii="Garamond" w:hAnsi="Garamond"/>
-        </w:rPr>
-      </w:pPr>
-      <w:r>
-        <w:rPr>
-          <w:rFonts w:ascii="Garamond" w:hAnsi="Garamond"/>
-        </w:rPr>
-        <w:t>Oskar Jarczyk1</w:t>
-      </w:r>
-      <w:r>
-        <w:rPr>
-          <w:rFonts w:ascii="Garamond" w:hAnsi="Garamond"/>
-        </w:rPr>
-        <w:t xml:space="preserve"> et al, </w:t>
-      </w:r>
-      <w:r>
-        <w:rPr>
-          <w:rFonts w:ascii="Garamond" w:hAnsi="Garamond"/>
-        </w:rPr>
-        <w:t>GitHub Projects.</w:t>
-      </w:r>
-      <w:r>
-        <w:rPr>
-          <w:rFonts w:ascii="Garamond" w:hAnsi="Garamond"/>
-        </w:rPr>
-        <w:t xml:space="preserve"> </w:t>
-      </w:r>
-      <w:r>
-        <w:rPr>
-          <w:rFonts w:ascii="Garamond" w:hAnsi="Garamond"/>
-        </w:rPr>
-        <w:t>Quality Analysis of Open-Source Software</w:t>
-      </w:r>
-      <w:r>
-        <w:rPr>
-          <w:rFonts w:ascii="Garamond" w:hAnsi="Garamond"/>
-        </w:rPr>
-        <w:t xml:space="preserve">, </w:t>
-      </w:r>
-      <w:r>
-        <w:rPr>
-          <w:rFonts w:ascii="Garamond" w:hAnsi="Garamond"/>
-        </w:rPr>
-        <w:t>Volume 8851 of the series Lecture Notes in Computer Science pp 80-94</w:t>
-      </w:r>
-    </w:p>
-    <w:p>
-      <w:pPr>
-        <w:pStyle w:val="ListParagraph"/>
-        <w:numPr>
-          <w:ilvl w:val="0"/>
-          <w:numId w:val="2"/>
-        </w:numPr>
-        <w:spacing w:after="60"/>
-        <w:rPr>
-          <w:rFonts w:ascii="Garamond" w:hAnsi="Garamond"/>
-        </w:rPr>
-      </w:pPr>
-      <w:r>
-        <w:rPr>
-          <w:rFonts w:ascii="Garamond" w:hAnsi="Garamond"/>
-        </w:rPr>
-        <w:t>Agrawal, K.</w:t>
-      </w:r>
-      <w:r>
-        <w:rPr>
-          <w:rFonts w:ascii="Garamond" w:hAnsi="Garamond"/>
-        </w:rPr>
-        <w:t xml:space="preserve"> </w:t>
-      </w:r>
-      <w:r>
-        <w:rPr>
-          <w:rFonts w:ascii="Garamond" w:hAnsi="Garamond"/>
-        </w:rPr>
-        <w:t>Commit Quality in Five High Performance Computing Projects</w:t>
-      </w:r>
-      <w:r>
-        <w:rPr>
-          <w:rFonts w:ascii="Garamond" w:hAnsi="Garamond"/>
-        </w:rPr>
-        <w:t xml:space="preserve">, </w:t>
-      </w:r>
-      <w:r>
-        <w:rPr>
-          <w:rFonts w:ascii="Garamond" w:hAnsi="Garamond"/>
-        </w:rPr>
-        <w:t>Software Engineering for High Performance Computing in Science (SE4HPCS), 2015 IEEE/ACM 1st International Workshop</w:t>
-      </w:r>
-      <w:r>
-        <w:rPr>
-          <w:rFonts w:ascii="Garamond" w:hAnsi="Garamond"/>
-        </w:rPr>
-        <w:t>, 2015</w:t>
-      </w:r>
-      <w:r>
-        <w:rPr>
-          <w:rFonts w:ascii="Garamond" w:hAnsi="Garamond"/>
-        </w:rPr>
-        <w:br/>
-      </w:r>
-      <w:r>
-        <w:rPr>
-          <w:rFonts w:ascii="Garamond" w:hAnsi="Garamond"/>
-        </w:rPr>
-        <w:lastRenderedPageBreak/>
+      <w:r>
+        <w:rPr>
+          <w:rFonts w:ascii="Garamond" w:hAnsi="Garamond"/>
+          <w:noProof/>
+          <w:lang w:val="en-GB" w:eastAsia="en-GB"/>
+        </w:rPr>
+        <mc:AlternateContent>
+          <mc:Choice Requires="wps">
+            <w:drawing>
+              <wp:anchor distT="45720" distB="45720" distL="114300" distR="114300" simplePos="0" relativeHeight="251682816" behindDoc="0" locked="0" layoutInCell="1" allowOverlap="1" wp14:anchorId="4EA6A1BE" wp14:editId="6997CBD0">
+                <wp:simplePos x="0" y="0"/>
+                <wp:positionH relativeFrom="column">
+                  <wp:posOffset>1529542</wp:posOffset>
+                </wp:positionH>
+                <wp:positionV relativeFrom="paragraph">
+                  <wp:posOffset>15356</wp:posOffset>
+                </wp:positionV>
+                <wp:extent cx="3238500" cy="1404620"/>
+                <wp:effectExtent l="0" t="0" r="19050" b="27940"/>
+                <wp:wrapSquare wrapText="bothSides"/>
+                <wp:docPr id="3" name="Text Box 2"/>
+                <wp:cNvGraphicFramePr>
+                  <a:graphicFrameLocks xmlns:a="http://schemas.openxmlformats.org/drawingml/2006/main"/>
+                </wp:cNvGraphicFramePr>
+                <a:graphic xmlns:a="http://schemas.openxmlformats.org/drawingml/2006/main">
+                  <a:graphicData uri="http://schemas.microsoft.com/office/word/2010/wordprocessingShape">
+                    <wps:wsp>
+                      <wps:cNvSpPr txBox="1">
+                        <a:spLocks noChangeArrowheads="1"/>
+                      </wps:cNvSpPr>
+                      <wps:spPr bwMode="auto">
+                        <a:xfrm>
+                          <a:off x="0" y="0"/>
+                          <a:ext cx="3238500" cy="1404620"/>
+                        </a:xfrm>
+                        <a:prstGeom prst="rect">
+                          <a:avLst/>
+                        </a:prstGeom>
+                        <a:solidFill>
+                          <a:srgbClr val="FFFFFF"/>
+                        </a:solidFill>
+                        <a:ln w="9525">
+                          <a:solidFill>
+                            <a:schemeClr val="bg1"/>
+                          </a:solidFill>
+                          <a:miter lim="800000"/>
+                          <a:headEnd/>
+                          <a:tailEnd/>
+                        </a:ln>
+                      </wps:spPr>
+                      <wps:txbx>
+                        <w:txbxContent>
+                          <w:p>
+                            <w:pPr>
+                              <w:rPr>
+                                <w:rFonts w:ascii="Garamond" w:hAnsi="Garamond"/>
+                              </w:rPr>
+                            </w:pPr>
+                            <w:r>
+                              <w:rPr>
+                                <w:rFonts w:ascii="Garamond" w:hAnsi="Garamond"/>
+                              </w:rPr>
+                              <w:t>Figure 4 – shows frequency of metric used</w:t>
+                            </w:r>
+                          </w:p>
+                        </w:txbxContent>
+                      </wps:txbx>
+                      <wps:bodyPr rot="0" vert="horz" wrap="square" lIns="91440" tIns="45720" rIns="91440" bIns="45720" anchor="t" anchorCtr="0">
+                        <a:spAutoFit/>
+                      </wps:bodyPr>
+                    </wps:wsp>
+                  </a:graphicData>
+                </a:graphic>
+                <wp14:sizeRelH relativeFrom="margin">
+                  <wp14:pctWidth>0</wp14:pctWidth>
+                </wp14:sizeRelH>
+                <wp14:sizeRelV relativeFrom="margin">
+                  <wp14:pctHeight>20000</wp14:pctHeight>
+                </wp14:sizeRelV>
+              </wp:anchor>
+            </w:drawing>
+          </mc:Choice>
+          <mc:Fallback>
+            <w:pict>
+              <v:shape w14:anchorId="4EA6A1BE" id="_x0000_s1036" type="#_x0000_t202" style="position:absolute;left:0;text-align:left;margin-left:120.45pt;margin-top:1.2pt;width:255pt;height:110.6pt;z-index:251682816;visibility:visible;mso-wrap-style:square;mso-width-percent:0;mso-height-percent:200;mso-wrap-distance-left:9pt;mso-wrap-distance-top:3.6pt;mso-wrap-distance-right:9pt;mso-wrap-distance-bottom:3.6pt;mso-position-horizontal:absolute;mso-position-horizontal-relative:text;mso-position-vertical:absolute;mso-position-vertical-relative:text;mso-width-percent:0;mso-height-percent:200;mso-width-relative:margin;mso-height-relative:margin;v-text-anchor:top" o:gfxdata="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" strokecolor="white [3212]">
+                <v:textbox style="mso-fit-shape-to-text:t">
+                  <w:txbxContent>
+                    <w:p>
+                      <w:pPr>
+                        <w:rPr>
+                          <w:rFonts w:ascii="Garamond" w:hAnsi="Garamond"/>
+                        </w:rPr>
+                      </w:pPr>
+                      <w:r>
+                        <w:rPr>
+                          <w:rFonts w:ascii="Garamond" w:hAnsi="Garamond"/>
+                        </w:rPr>
+                        <w:t xml:space="preserve">Figure </w:t>
+                      </w:r>
+                      <w:r>
+                        <w:rPr>
+                          <w:rFonts w:ascii="Garamond" w:hAnsi="Garamond"/>
+                        </w:rPr>
+                        <w:t>4 – shows frequency of metric used</w:t>
+                      </w:r>
+                    </w:p>
+                  </w:txbxContent>
+                </v:textbox>
+                <w10:wrap type="square"/>
+              </v:shape>
+            </w:pict>
+          </mc:Fallback>
+        </mc:AlternateContent>
+      </w:r>
+      <w:r>
+        <w:rPr>
+          <w:rFonts w:ascii="Garamond" w:hAnsi="Garamond"/>
+        </w:rPr>
         <w:br/>
       </w:r>
     </w:p>
@@ -11105,11 +11620,11 @@
         </c:dLbls>
         <c:gapWidth val="219"/>
         <c:overlap val="-27"/>
-        <c:axId val="537358440"/>
-        <c:axId val="537359616"/>
+        <c:axId val="421920632"/>
+        <c:axId val="421917104"/>
       </c:barChart>
       <c:catAx>
-        <c:axId val="537358440"/>
+        <c:axId val="421920632"/>
         <c:scaling>
           <c:orientation val="minMax"/>
         </c:scaling>
@@ -11152,7 +11667,7 @@
             <a:endParaRPr lang="en-US"/>
           </a:p>
         </c:txPr>
-        <c:crossAx val="537359616"/>
+        <c:crossAx val="421917104"/>
         <c:crosses val="autoZero"/>
         <c:auto val="1"/>
         <c:lblAlgn val="ctr"/>
@@ -11160,7 +11675,7 @@
         <c:noMultiLvlLbl val="0"/>
       </c:catAx>
       <c:valAx>
-        <c:axId val="537359616"/>
+        <c:axId val="421917104"/>
         <c:scaling>
           <c:orientation val="minMax"/>
         </c:scaling>
@@ -11211,7 +11726,7 @@
             <a:endParaRPr lang="en-US"/>
           </a:p>
         </c:txPr>
-        <c:crossAx val="537358440"/>
+        <c:crossAx val="421920632"/>
         <c:crosses val="autoZero"/>
         <c:crossBetween val="between"/>
       </c:valAx>
@@ -12071,10 +12586,22 @@
 </FormTemplates>
 </file>
 
+<file path=customXml/item2.xml><?xml version="1.0" encoding="utf-8"?>
+<b:Sources xmlns:b="http://schemas.openxmlformats.org/officeDocument/2006/bibliography" xmlns="http://schemas.openxmlformats.org/officeDocument/2006/bibliography" SelectedStyle="\APASixthEditionOfficeOnline.xsl" StyleName="APA" Version="6"/>
+</file>
+
 <file path=customXml/itemProps1.xml><?xml version="1.0" encoding="utf-8"?>
 <ds:datastoreItem xmlns:ds="http://schemas.openxmlformats.org/officeDocument/2006/customXml" ds:itemID="{C01C3C56-10DB-49F7-B061-44D8728D078A}">
   <ds:schemaRefs>
     <ds:schemaRef ds:uri="http://schemas.microsoft.com/sharepoint/v3/contenttype/forms"/>
   </ds:schemaRefs>
 </ds:datastoreItem>
+</file>
+
+<file path=customXml/itemProps2.xml><?xml version="1.0" encoding="utf-8"?>
+<ds:datastoreItem xmlns:ds="http://schemas.openxmlformats.org/officeDocument/2006/customXml" ds:itemID="{7FEB7A06-08D8-482F-AFD8-67E34BAC1F3D}">
+  <ds:schemaRefs>
+    <ds:schemaRef ds:uri="http://schemas.openxmlformats.org/officeDocument/2006/bibliography"/>
+  </ds:schemaRefs>
+</ds:datastoreItem>
 </file>
</xml_diff>